<commit_message>
success to send the html from the npm
</commit_message>
<xml_diff>
--- a/document/网站布局及功能.docx
+++ b/document/网站布局及功能.docx
@@ -1346,7 +1346,7 @@
                           <a:blip r:embed="rId7" cstate="print">
                             <a:extLst>
                               <a:ext uri="{28A0092B-C50C-407E-A947-70E740481C1C}">
-                                <a14:useLocalDpi xmlns:a14="http://schemas.microsoft.com/office/drawing/2010/main" xmlns:wps="http://schemas.microsoft.com/office/word/2010/wordprocessingShape" xmlns:wpi="http://schemas.microsoft.com/office/word/2010/wordprocessingInk" xmlns:wpg="http://schemas.microsoft.com/office/word/2010/wordprocessingGroup" xmlns:w14="http://schemas.microsoft.com/office/word/2010/wordml" xmlns:w="http://schemas.openxmlformats.org/wordprocessingml/2006/main" xmlns:w10="urn:schemas-microsoft-com:office:word" xmlns:wp14="http://schemas.microsoft.com/office/word/2010/wordprocessingDrawing" xmlns:v="urn:schemas-microsoft-com:vml" xmlns:o="urn:schemas-microsoft-com:office:office" xmlns:mc="http://schemas.openxmlformats.org/markup-compatibility/2006" xmlns:wpc="http://schemas.microsoft.com/office/word/2010/wordprocessingCanvas" xmlns="" val="0"/>
+                                <a14:useLocalDpi xmlns="" xmlns:wpc="http://schemas.microsoft.com/office/word/2010/wordprocessingCanvas" xmlns:mc="http://schemas.openxmlformats.org/markup-compatibility/2006" xmlns:o="urn:schemas-microsoft-com:office:office" xmlns:v="urn:schemas-microsoft-com:vml" xmlns:wp14="http://schemas.microsoft.com/office/word/2010/wordprocessingDrawing" xmlns:w10="urn:schemas-microsoft-com:office:word" xmlns:w="http://schemas.openxmlformats.org/wordprocessingml/2006/main" xmlns:w14="http://schemas.microsoft.com/office/word/2010/wordml" xmlns:wpg="http://schemas.microsoft.com/office/word/2010/wordprocessingGroup" xmlns:wpi="http://schemas.microsoft.com/office/word/2010/wordprocessingInk" xmlns:wps="http://schemas.microsoft.com/office/word/2010/wordprocessingShape" xmlns:a14="http://schemas.microsoft.com/office/drawing/2010/main" val="0"/>
                               </a:ext>
                             </a:extLst>
                           </a:blip>
@@ -2669,7 +2669,7 @@
                     <v:path arrowok="t" fillok="f" o:connecttype="none"/>
                     <o:lock v:ext="edit" shapetype="t"/>
                   </v:shapetype>
-                  <v:shape id="_x0000_s2095" type="#_x0000_t33" style="position:absolute;left:6629;top:5944;width:706;height:2845;rotation:180;flip:y" o:connectortype="elbow" adj="-224414,45030,-224414">
+                  <v:shape id="_x0000_s2095" type="#_x0000_t33" style="position:absolute;left:6629;top:5944;width:706;height:2845;rotation:180;flip:y" o:connectortype="elbow" adj="-224536,45022,-224536">
                     <v:stroke endarrow="block"/>
                   </v:shape>
                   <v:shape id="_x0000_s2096" type="#_x0000_t32" style="position:absolute;left:8565;top:6589;width:6;height:557" o:connectortype="straight">
@@ -5347,6 +5347,20 @@
       </w:tr>
     </w:tbl>
     <w:p>
+      <w:pPr>
+        <w:rPr>
+          <w:rFonts w:hint="eastAsia"/>
+        </w:rPr>
+      </w:pPr>
+    </w:p>
+    <w:p>
+      <w:pPr>
+        <w:rPr>
+          <w:rFonts w:hint="eastAsia"/>
+        </w:rPr>
+      </w:pPr>
+    </w:p>
+    <w:p>
       <w:r>
         <w:rPr>
           <w:rFonts w:hint="eastAsia"/>
@@ -5377,17 +5391,20 @@
     <w:tbl>
       <w:tblPr>
         <w:tblStyle w:val="a5"/>
-        <w:tblW w:w="0" w:type="auto"/>
+        <w:tblW w:w="8536" w:type="dxa"/>
         <w:tblLook w:val="04A0"/>
       </w:tblPr>
       <w:tblGrid>
-        <w:gridCol w:w="4261"/>
-        <w:gridCol w:w="4261"/>
+        <w:gridCol w:w="4268"/>
+        <w:gridCol w:w="4268"/>
       </w:tblGrid>
       <w:tr>
+        <w:trPr>
+          <w:trHeight w:val="665"/>
+        </w:trPr>
         <w:tc>
           <w:tcPr>
-            <w:tcW w:w="4261" w:type="dxa"/>
+            <w:tcW w:w="4268" w:type="dxa"/>
           </w:tcPr>
           <w:p>
             <w:r>
@@ -5400,7 +5417,7 @@
         </w:tc>
         <w:tc>
           <w:tcPr>
-            <w:tcW w:w="4261" w:type="dxa"/>
+            <w:tcW w:w="4268" w:type="dxa"/>
           </w:tcPr>
           <w:p>
             <w:r>
@@ -5413,6 +5430,20 @@
         </w:tc>
       </w:tr>
     </w:tbl>
+    <w:p>
+      <w:pPr>
+        <w:rPr>
+          <w:rFonts w:hint="eastAsia"/>
+        </w:rPr>
+      </w:pPr>
+    </w:p>
+    <w:p>
+      <w:pPr>
+        <w:rPr>
+          <w:rFonts w:hint="eastAsia"/>
+        </w:rPr>
+      </w:pPr>
+    </w:p>
     <w:p>
       <w:r>
         <w:rPr>
@@ -5440,8 +5471,8 @@
         <w:tblLook w:val="04A0"/>
       </w:tblPr>
       <w:tblGrid>
-        <w:gridCol w:w="4261"/>
-        <w:gridCol w:w="4261"/>
+        <w:gridCol w:w="382"/>
+        <w:gridCol w:w="8140"/>
       </w:tblGrid>
       <w:tr>
         <w:tc>
@@ -5489,7 +5520,173 @@
           <w:tcPr>
             <w:tcW w:w="4261" w:type="dxa"/>
           </w:tcPr>
-          <w:p/>
+          <w:p>
+            <w:pPr>
+              <w:pStyle w:val="a6"/>
+              <w:numPr>
+                <w:ilvl w:val="1"/>
+                <w:numId w:val="15"/>
+              </w:numPr>
+              <w:ind w:firstLineChars="0"/>
+              <w:rPr>
+                <w:rFonts w:hint="eastAsia"/>
+              </w:rPr>
+            </w:pPr>
+            <w:r>
+              <w:rPr>
+                <w:rFonts w:hint="eastAsia"/>
+              </w:rPr>
+              <w:t>关键词搜索框</w:t>
+            </w:r>
+          </w:p>
+          <w:p>
+            <w:pPr>
+              <w:pStyle w:val="a6"/>
+              <w:numPr>
+                <w:ilvl w:val="2"/>
+                <w:numId w:val="15"/>
+              </w:numPr>
+              <w:ind w:firstLineChars="0"/>
+              <w:rPr>
+                <w:rFonts w:asciiTheme="minorEastAsia" w:eastAsiaTheme="minorEastAsia" w:hAnsiTheme="minorEastAsia" w:hint="eastAsia"/>
+              </w:rPr>
+            </w:pPr>
+            <w:r>
+              <w:rPr>
+                <w:rFonts w:asciiTheme="minorEastAsia" w:eastAsiaTheme="minorEastAsia" w:hAnsiTheme="minorEastAsia" w:hint="eastAsia"/>
+              </w:rPr>
+              <w:t>默认显示提示文字：</w:t>
+            </w:r>
+            <w:r>
+              <w:rPr>
+                <w:rFonts w:asciiTheme="minorEastAsia" w:eastAsiaTheme="minorEastAsia" w:hAnsiTheme="minorEastAsia" w:hint="eastAsia"/>
+              </w:rPr>
+              <w:t>请输入您想搜索的内容</w:t>
+            </w:r>
+          </w:p>
+          <w:p>
+            <w:pPr>
+              <w:pStyle w:val="a6"/>
+              <w:numPr>
+                <w:ilvl w:val="2"/>
+                <w:numId w:val="15"/>
+              </w:numPr>
+              <w:ind w:firstLineChars="0"/>
+              <w:rPr>
+                <w:rFonts w:hint="eastAsia"/>
+              </w:rPr>
+            </w:pPr>
+            <w:r>
+              <w:rPr>
+                <w:rFonts w:asciiTheme="minorEastAsia" w:eastAsiaTheme="minorEastAsia" w:hAnsiTheme="minorEastAsia" w:hint="eastAsia"/>
+              </w:rPr>
+              <w:t>文本用20字符做截断</w:t>
+            </w:r>
+          </w:p>
+          <w:p>
+            <w:pPr>
+              <w:pStyle w:val="a6"/>
+              <w:numPr>
+                <w:ilvl w:val="1"/>
+                <w:numId w:val="15"/>
+              </w:numPr>
+              <w:ind w:firstLineChars="0"/>
+              <w:rPr>
+                <w:rFonts w:hint="eastAsia"/>
+              </w:rPr>
+            </w:pPr>
+            <w:r>
+              <w:rPr>
+                <w:rFonts w:hint="eastAsia"/>
+              </w:rPr>
+              <w:t>“搜索”按钮</w:t>
+            </w:r>
+          </w:p>
+          <w:p>
+            <w:pPr>
+              <w:pStyle w:val="a6"/>
+              <w:numPr>
+                <w:ilvl w:val="2"/>
+                <w:numId w:val="15"/>
+              </w:numPr>
+              <w:ind w:firstLineChars="0"/>
+              <w:rPr>
+                <w:rFonts w:asciiTheme="minorEastAsia" w:eastAsiaTheme="minorEastAsia" w:hAnsiTheme="minorEastAsia" w:hint="eastAsia"/>
+              </w:rPr>
+            </w:pPr>
+            <w:r>
+              <w:rPr>
+                <w:rFonts w:asciiTheme="minorEastAsia" w:eastAsiaTheme="minorEastAsia" w:hAnsiTheme="minorEastAsia" w:hint="eastAsia"/>
+              </w:rPr>
+              <w:t>初始为置灰态</w:t>
+            </w:r>
+          </w:p>
+          <w:p>
+            <w:pPr>
+              <w:pStyle w:val="a6"/>
+              <w:numPr>
+                <w:ilvl w:val="2"/>
+                <w:numId w:val="15"/>
+              </w:numPr>
+              <w:ind w:firstLineChars="0"/>
+              <w:rPr>
+                <w:rFonts w:hint="eastAsia"/>
+              </w:rPr>
+            </w:pPr>
+            <w:r>
+              <w:rPr>
+                <w:rFonts w:asciiTheme="minorEastAsia" w:eastAsiaTheme="minorEastAsia" w:hAnsiTheme="minorEastAsia" w:hint="eastAsia"/>
+              </w:rPr>
+              <w:lastRenderedPageBreak/>
+              <w:t>搜索</w:t>
+            </w:r>
+            <w:r>
+              <w:rPr>
+                <w:rFonts w:asciiTheme="minorEastAsia" w:eastAsiaTheme="minorEastAsia" w:hAnsiTheme="minorEastAsia" w:hint="eastAsia"/>
+              </w:rPr>
+              <w:t>框不空则</w:t>
+            </w:r>
+            <w:r>
+              <w:rPr>
+                <w:rFonts w:asciiTheme="minorEastAsia" w:eastAsiaTheme="minorEastAsia" w:hAnsiTheme="minorEastAsia" w:hint="eastAsia"/>
+              </w:rPr>
+              <w:t>按钮激活</w:t>
+            </w:r>
+          </w:p>
+          <w:p>
+            <w:pPr>
+              <w:pStyle w:val="a6"/>
+              <w:numPr>
+                <w:ilvl w:val="2"/>
+                <w:numId w:val="15"/>
+              </w:numPr>
+              <w:ind w:firstLineChars="0"/>
+            </w:pPr>
+            <w:r>
+              <w:rPr>
+                <w:rFonts w:asciiTheme="minorEastAsia" w:eastAsiaTheme="minorEastAsia" w:hAnsiTheme="minorEastAsia" w:hint="eastAsia"/>
+              </w:rPr>
+              <w:t>点击“</w:t>
+            </w:r>
+            <w:r>
+              <w:rPr>
+                <w:rFonts w:asciiTheme="minorEastAsia" w:eastAsiaTheme="minorEastAsia" w:hAnsiTheme="minorEastAsia" w:hint="eastAsia"/>
+              </w:rPr>
+              <w:t>搜索</w:t>
+            </w:r>
+            <w:r>
+              <w:rPr>
+                <w:rFonts w:asciiTheme="minorEastAsia" w:eastAsiaTheme="minorEastAsia" w:hAnsiTheme="minorEastAsia" w:hint="eastAsia"/>
+              </w:rPr>
+              <w:t>”按钮</w:t>
+            </w:r>
+            <w:r>
+              <w:rPr>
+                <w:rFonts w:asciiTheme="minorEastAsia" w:eastAsiaTheme="minorEastAsia" w:hAnsiTheme="minorEastAsia" w:hint="eastAsia"/>
+              </w:rPr>
+              <w:t>在页面显示与搜索相关的内容</w:t>
+            </w:r>
+          </w:p>
         </w:tc>
       </w:tr>
       <w:tr>
@@ -5502,6 +5699,7 @@
               <w:rPr>
                 <w:rFonts w:hint="eastAsia"/>
               </w:rPr>
+              <w:lastRenderedPageBreak/>
               <w:t>异常校验</w:t>
             </w:r>
           </w:p>
@@ -5510,10 +5708,333 @@
           <w:tcPr>
             <w:tcW w:w="4261" w:type="dxa"/>
           </w:tcPr>
+          <w:tbl>
+            <w:tblPr>
+              <w:tblW w:w="9810" w:type="dxa"/>
+              <w:tblInd w:w="29" w:type="dxa"/>
+              <w:tblBorders>
+                <w:top w:val="single" w:sz="4" w:space="0" w:color="auto"/>
+                <w:left w:val="single" w:sz="4" w:space="0" w:color="auto"/>
+                <w:bottom w:val="single" w:sz="4" w:space="0" w:color="auto"/>
+                <w:right w:val="single" w:sz="4" w:space="0" w:color="auto"/>
+                <w:insideH w:val="single" w:sz="4" w:space="0" w:color="auto"/>
+                <w:insideV w:val="single" w:sz="4" w:space="0" w:color="auto"/>
+              </w:tblBorders>
+              <w:tblLook w:val="0000"/>
+            </w:tblPr>
+            <w:tblGrid>
+              <w:gridCol w:w="3905"/>
+              <w:gridCol w:w="2410"/>
+              <w:gridCol w:w="3495"/>
+            </w:tblGrid>
+            <w:tr>
+              <w:tc>
+                <w:tcPr>
+                  <w:tcW w:w="3905" w:type="dxa"/>
+                  <w:shd w:val="clear" w:color="auto" w:fill="548DD4"/>
+                </w:tcPr>
+                <w:p>
+                  <w:pPr>
+                    <w:spacing w:line="360" w:lineRule="auto"/>
+                    <w:rPr>
+                      <w:rFonts w:asciiTheme="minorEastAsia" w:hAnsiTheme="minorEastAsia"/>
+                      <w:b/>
+                      <w:color w:val="FFFFFF"/>
+                    </w:rPr>
+                  </w:pPr>
+                  <w:r>
+                    <w:rPr>
+                      <w:rFonts w:asciiTheme="minorEastAsia" w:hAnsiTheme="minorEastAsia" w:hint="eastAsia"/>
+                      <w:b/>
+                      <w:color w:val="FFFFFF"/>
+                    </w:rPr>
+                    <w:t>检验项</w:t>
+                  </w:r>
+                </w:p>
+              </w:tc>
+              <w:tc>
+                <w:tcPr>
+                  <w:tcW w:w="2410" w:type="dxa"/>
+                  <w:shd w:val="clear" w:color="auto" w:fill="548DD4"/>
+                </w:tcPr>
+                <w:p>
+                  <w:pPr>
+                    <w:spacing w:line="360" w:lineRule="auto"/>
+                    <w:rPr>
+                      <w:rFonts w:asciiTheme="minorEastAsia" w:hAnsiTheme="minorEastAsia"/>
+                      <w:b/>
+                      <w:color w:val="FFFFFF"/>
+                    </w:rPr>
+                  </w:pPr>
+                  <w:r>
+                    <w:rPr>
+                      <w:rFonts w:asciiTheme="minorEastAsia" w:hAnsiTheme="minorEastAsia" w:hint="eastAsia"/>
+                      <w:b/>
+                      <w:color w:val="FFFFFF"/>
+                    </w:rPr>
+                    <w:t>情况</w:t>
+                  </w:r>
+                </w:p>
+              </w:tc>
+              <w:tc>
+                <w:tcPr>
+                  <w:tcW w:w="3495" w:type="dxa"/>
+                  <w:shd w:val="clear" w:color="auto" w:fill="548DD4"/>
+                </w:tcPr>
+                <w:p>
+                  <w:pPr>
+                    <w:spacing w:line="360" w:lineRule="auto"/>
+                    <w:rPr>
+                      <w:rFonts w:asciiTheme="minorEastAsia" w:hAnsiTheme="minorEastAsia"/>
+                      <w:b/>
+                      <w:color w:val="FFFFFF"/>
+                    </w:rPr>
+                  </w:pPr>
+                  <w:r>
+                    <w:rPr>
+                      <w:rFonts w:asciiTheme="minorEastAsia" w:hAnsiTheme="minorEastAsia" w:hint="eastAsia"/>
+                      <w:b/>
+                      <w:color w:val="FFFFFF"/>
+                    </w:rPr>
+                    <w:t>提示</w:t>
+                  </w:r>
+                </w:p>
+              </w:tc>
+            </w:tr>
+            <w:tr>
+              <w:tc>
+                <w:tcPr>
+                  <w:tcW w:w="3905" w:type="dxa"/>
+                </w:tcPr>
+                <w:p>
+                  <w:pPr>
+                    <w:spacing w:line="360" w:lineRule="auto"/>
+                    <w:rPr>
+                      <w:rFonts w:asciiTheme="minorEastAsia" w:hAnsiTheme="minorEastAsia"/>
+                    </w:rPr>
+                  </w:pPr>
+                  <w:r>
+                    <w:rPr>
+                      <w:rFonts w:asciiTheme="minorEastAsia" w:hAnsiTheme="minorEastAsia" w:hint="eastAsia"/>
+                    </w:rPr>
+                    <w:t>网络异常</w:t>
+                  </w:r>
+                </w:p>
+              </w:tc>
+              <w:tc>
+                <w:tcPr>
+                  <w:tcW w:w="2410" w:type="dxa"/>
+                </w:tcPr>
+                <w:p>
+                  <w:pPr>
+                    <w:spacing w:line="360" w:lineRule="auto"/>
+                    <w:rPr>
+                      <w:rFonts w:asciiTheme="minorEastAsia" w:hAnsiTheme="minorEastAsia"/>
+                    </w:rPr>
+                  </w:pPr>
+                  <w:r>
+                    <w:rPr>
+                      <w:rFonts w:asciiTheme="minorEastAsia" w:hAnsiTheme="minorEastAsia" w:hint="eastAsia"/>
+                    </w:rPr>
+                    <w:t>无网络连接</w:t>
+                  </w:r>
+                </w:p>
+              </w:tc>
+              <w:tc>
+                <w:tcPr>
+                  <w:tcW w:w="3495" w:type="dxa"/>
+                </w:tcPr>
+                <w:p>
+                  <w:pPr>
+                    <w:spacing w:line="360" w:lineRule="auto"/>
+                    <w:rPr>
+                      <w:rFonts w:asciiTheme="minorEastAsia" w:hAnsiTheme="minorEastAsia"/>
+                    </w:rPr>
+                  </w:pPr>
+                  <w:r>
+                    <w:rPr>
+                      <w:rFonts w:asciiTheme="minorEastAsia" w:hAnsiTheme="minorEastAsia" w:hint="eastAsia"/>
+                    </w:rPr>
+                    <w:t>网络连接失败</w:t>
+                  </w:r>
+                </w:p>
+              </w:tc>
+            </w:tr>
+            <w:tr>
+              <w:tc>
+                <w:tcPr>
+                  <w:tcW w:w="3905" w:type="dxa"/>
+                  <w:vMerge w:val="restart"/>
+                  <w:tcBorders>
+                    <w:right w:val="single" w:sz="4" w:space="0" w:color="auto"/>
+                  </w:tcBorders>
+                </w:tcPr>
+                <w:p>
+                  <w:pPr>
+                    <w:spacing w:line="360" w:lineRule="auto"/>
+                    <w:rPr>
+                      <w:rFonts w:asciiTheme="minorEastAsia" w:hAnsiTheme="minorEastAsia"/>
+                    </w:rPr>
+                  </w:pPr>
+                  <w:r>
+                    <w:rPr>
+                      <w:rFonts w:asciiTheme="minorEastAsia" w:hAnsiTheme="minorEastAsia" w:hint="eastAsia"/>
+                    </w:rPr>
+                    <w:t>点击“</w:t>
+                  </w:r>
+                  <w:r>
+                    <w:rPr>
+                      <w:rFonts w:asciiTheme="minorEastAsia" w:hAnsiTheme="minorEastAsia" w:hint="eastAsia"/>
+                    </w:rPr>
+                    <w:t>搜索</w:t>
+                  </w:r>
+                  <w:r>
+                    <w:rPr>
+                      <w:rFonts w:asciiTheme="minorEastAsia" w:hAnsiTheme="minorEastAsia" w:hint="eastAsia"/>
+                    </w:rPr>
+                    <w:t>”</w:t>
+                  </w:r>
+                </w:p>
+              </w:tc>
+              <w:tc>
+                <w:tcPr>
+                  <w:tcW w:w="2410" w:type="dxa"/>
+                  <w:tcBorders>
+                    <w:left w:val="single" w:sz="4" w:space="0" w:color="auto"/>
+                  </w:tcBorders>
+                </w:tcPr>
+                <w:p>
+                  <w:pPr>
+                    <w:spacing w:line="360" w:lineRule="auto"/>
+                    <w:rPr>
+                      <w:rFonts w:asciiTheme="minorEastAsia" w:hAnsiTheme="minorEastAsia"/>
+                    </w:rPr>
+                  </w:pPr>
+                  <w:r>
+                    <w:rPr>
+                      <w:rFonts w:asciiTheme="minorEastAsia" w:hAnsiTheme="minorEastAsia" w:hint="eastAsia"/>
+                    </w:rPr>
+                    <w:t>搜索框</w:t>
+                  </w:r>
+                  <w:r>
+                    <w:rPr>
+                      <w:rFonts w:asciiTheme="minorEastAsia" w:hAnsiTheme="minorEastAsia" w:hint="eastAsia"/>
+                    </w:rPr>
+                    <w:t>为空</w:t>
+                  </w:r>
+                </w:p>
+              </w:tc>
+              <w:tc>
+                <w:tcPr>
+                  <w:tcW w:w="3495" w:type="dxa"/>
+                </w:tcPr>
+                <w:p>
+                  <w:pPr>
+                    <w:spacing w:line="360" w:lineRule="auto"/>
+                    <w:rPr>
+                      <w:rFonts w:asciiTheme="minorEastAsia" w:hAnsiTheme="minorEastAsia"/>
+                    </w:rPr>
+                  </w:pPr>
+                  <w:r>
+                    <w:rPr>
+                      <w:rFonts w:asciiTheme="minorEastAsia" w:hAnsiTheme="minorEastAsia" w:hint="eastAsia"/>
+                    </w:rPr>
+                    <w:t>请输入</w:t>
+                  </w:r>
+                  <w:r>
+                    <w:rPr>
+                      <w:rFonts w:asciiTheme="minorEastAsia" w:hAnsiTheme="minorEastAsia" w:hint="eastAsia"/>
+                    </w:rPr>
+                    <w:t>您想搜索的内容</w:t>
+                  </w:r>
+                </w:p>
+              </w:tc>
+            </w:tr>
+            <w:tr>
+              <w:tc>
+                <w:tcPr>
+                  <w:tcW w:w="3905" w:type="dxa"/>
+                  <w:vMerge/>
+                  <w:tcBorders>
+                    <w:right w:val="single" w:sz="4" w:space="0" w:color="auto"/>
+                  </w:tcBorders>
+                </w:tcPr>
+                <w:p>
+                  <w:pPr>
+                    <w:spacing w:line="360" w:lineRule="auto"/>
+                    <w:rPr>
+                      <w:rFonts w:asciiTheme="minorEastAsia" w:hAnsiTheme="minorEastAsia"/>
+                    </w:rPr>
+                  </w:pPr>
+                </w:p>
+              </w:tc>
+              <w:tc>
+                <w:tcPr>
+                  <w:tcW w:w="2410" w:type="dxa"/>
+                  <w:tcBorders>
+                    <w:left w:val="single" w:sz="4" w:space="0" w:color="auto"/>
+                  </w:tcBorders>
+                </w:tcPr>
+                <w:p>
+                  <w:pPr>
+                    <w:spacing w:line="360" w:lineRule="auto"/>
+                    <w:rPr>
+                      <w:rFonts w:asciiTheme="minorEastAsia" w:hAnsiTheme="minorEastAsia"/>
+                    </w:rPr>
+                  </w:pPr>
+                  <w:r>
+                    <w:rPr>
+                      <w:rFonts w:asciiTheme="minorEastAsia" w:hAnsiTheme="minorEastAsia" w:hint="eastAsia"/>
+                    </w:rPr>
+                    <w:t>搜索内容为</w:t>
+                  </w:r>
+                  <w:r>
+                    <w:rPr>
+                      <w:rFonts w:asciiTheme="minorEastAsia" w:hAnsiTheme="minorEastAsia" w:hint="eastAsia"/>
+                    </w:rPr>
+                    <w:t>空</w:t>
+                  </w:r>
+                </w:p>
+              </w:tc>
+              <w:tc>
+                <w:tcPr>
+                  <w:tcW w:w="3495" w:type="dxa"/>
+                </w:tcPr>
+                <w:p>
+                  <w:pPr>
+                    <w:spacing w:line="360" w:lineRule="auto"/>
+                    <w:rPr>
+                      <w:rFonts w:asciiTheme="minorEastAsia" w:hAnsiTheme="minorEastAsia"/>
+                    </w:rPr>
+                  </w:pPr>
+                  <w:r>
+                    <w:rPr>
+                      <w:rFonts w:asciiTheme="minorEastAsia" w:hAnsiTheme="minorEastAsia" w:hint="eastAsia"/>
+                    </w:rPr>
+                    <w:t>对不起，没有找到您想要的内容</w:t>
+                  </w:r>
+                </w:p>
+              </w:tc>
+            </w:tr>
+          </w:tbl>
           <w:p/>
         </w:tc>
       </w:tr>
     </w:tbl>
+    <w:p>
+      <w:pPr>
+        <w:rPr>
+          <w:rFonts w:hint="eastAsia"/>
+        </w:rPr>
+      </w:pPr>
+    </w:p>
+    <w:p>
+      <w:pPr>
+        <w:rPr>
+          <w:rFonts w:hint="eastAsia"/>
+        </w:rPr>
+      </w:pPr>
+    </w:p>
     <w:p>
       <w:r>
         <w:rPr>
@@ -5541,13 +6062,16 @@
         <w:tblLook w:val="04A0"/>
       </w:tblPr>
       <w:tblGrid>
-        <w:gridCol w:w="4261"/>
-        <w:gridCol w:w="4261"/>
+        <w:gridCol w:w="820"/>
+        <w:gridCol w:w="7702"/>
       </w:tblGrid>
       <w:tr>
         <w:tc>
           <w:tcPr>
             <w:tcW w:w="4261" w:type="dxa"/>
+            <w:tcBorders>
+              <w:right w:val="single" w:sz="4" w:space="0" w:color="auto"/>
+            </w:tcBorders>
           </w:tcPr>
           <w:p>
             <w:r>
@@ -5561,6 +6085,9 @@
         <w:tc>
           <w:tcPr>
             <w:tcW w:w="4261" w:type="dxa"/>
+            <w:tcBorders>
+              <w:left w:val="single" w:sz="4" w:space="0" w:color="auto"/>
+            </w:tcBorders>
           </w:tcPr>
           <w:p>
             <w:r>
@@ -5568,16 +6095,427 @@
                 <w:rFonts w:hint="eastAsia"/>
               </w:rPr>
               <w:t>在相应界面显示用户所看好的商家信息，并做好交易准备</w:t>
+            </w:r>
+          </w:p>
+        </w:tc>
+      </w:tr>
+      <w:tr>
+        <w:tblPrEx>
+          <w:tblBorders>
+            <w:top w:val="single" w:sz="4" w:space="0" w:color="auto"/>
+            <w:left w:val="single" w:sz="4" w:space="0" w:color="auto"/>
+            <w:bottom w:val="single" w:sz="4" w:space="0" w:color="auto"/>
+            <w:right w:val="single" w:sz="4" w:space="0" w:color="auto"/>
+            <w:insideH w:val="single" w:sz="4" w:space="0" w:color="auto"/>
+            <w:insideV w:val="single" w:sz="4" w:space="0" w:color="auto"/>
+          </w:tblBorders>
+          <w:tblLook w:val="0000"/>
+        </w:tblPrEx>
+        <w:trPr>
+          <w:trHeight w:val="190"/>
+        </w:trPr>
+        <w:tc>
+          <w:tcPr>
+            <w:tcW w:w="4266" w:type="dxa"/>
+          </w:tcPr>
+          <w:p>
+            <w:pPr>
+              <w:ind w:left="108"/>
+              <w:rPr>
+                <w:rFonts w:hint="eastAsia"/>
+              </w:rPr>
+            </w:pPr>
+            <w:r>
+              <w:rPr>
+                <w:rFonts w:hint="eastAsia"/>
+              </w:rPr>
+              <w:lastRenderedPageBreak/>
+              <w:t>购物流程</w:t>
+            </w:r>
+          </w:p>
+        </w:tc>
+        <w:tc>
+          <w:tcPr>
+            <w:tcW w:w="4256" w:type="dxa"/>
+          </w:tcPr>
+          <w:p>
+            <w:pPr>
+              <w:ind w:left="108"/>
+              <w:rPr>
+                <w:rFonts w:hint="eastAsia"/>
+              </w:rPr>
+            </w:pPr>
+            <w:r>
+              <w:rPr>
+                <w:rFonts w:asciiTheme="minorEastAsia" w:hAnsiTheme="minorEastAsia" w:hint="eastAsia"/>
+                <w:noProof/>
+              </w:rPr>
+            </w:r>
+            <w:r>
+              <w:pict>
+                <v:group id="_x0000_s2117" editas="canvas" style="width:366.95pt;height:676.95pt;mso-position-horizontal-relative:char;mso-position-vertical-relative:line" coordorigin="2735,1544" coordsize="7339,13539">
+                  <o:lock v:ext="edit" aspectratio="t"/>
+                  <v:shape id="_x0000_s2116" type="#_x0000_t75" style="position:absolute;left:2735;top:1544;width:7339;height:13539" o:preferrelative="f">
+                    <v:fill o:detectmouseclick="t"/>
+                    <v:path o:extrusionok="t" o:connecttype="none"/>
+                    <o:lock v:ext="edit" text="t"/>
+                  </v:shape>
+                  <v:roundrect id="_x0000_s2118" style="position:absolute;left:4457;top:1810;width:883;height:479" arcsize="10923f">
+                    <v:textbox>
+                      <w:txbxContent>
+                        <w:p>
+                          <w:pPr>
+                            <w:jc w:val="center"/>
+                          </w:pPr>
+                          <w:r>
+                            <w:rPr>
+                              <w:rFonts w:hint="eastAsia"/>
+                            </w:rPr>
+                            <w:t>开始</w:t>
+                          </w:r>
+                        </w:p>
+                      </w:txbxContent>
+                    </v:textbox>
+                  </v:roundrect>
+                  <v:rect id="_x0000_s2119" style="position:absolute;left:3792;top:2697;width:2214;height:421">
+                    <v:textbox>
+                      <w:txbxContent>
+                        <w:p>
+                          <w:pPr>
+                            <w:jc w:val="center"/>
+                          </w:pPr>
+                          <w:r>
+                            <w:rPr>
+                              <w:rFonts w:hint="eastAsia"/>
+                            </w:rPr>
+                            <w:t>点击“购物车”按钮</w:t>
+                          </w:r>
+                        </w:p>
+                      </w:txbxContent>
+                    </v:textbox>
+                  </v:rect>
+                  <v:rect id="_x0000_s2120" style="position:absolute;left:3955;top:3580;width:1888;height:435">
+                    <v:textbox>
+                      <w:txbxContent>
+                        <w:p>
+                          <w:pPr>
+                            <w:jc w:val="center"/>
+                          </w:pPr>
+                          <w:r>
+                            <w:rPr>
+                              <w:rFonts w:hint="eastAsia"/>
+                            </w:rPr>
+                            <w:t>进入购物车界面</w:t>
+                          </w:r>
+                        </w:p>
+                      </w:txbxContent>
+                    </v:textbox>
+                  </v:rect>
+                  <v:rect id="_x0000_s2121" style="position:absolute;left:3722;top:4420;width:2336;height:753">
+                    <v:textbox>
+                      <w:txbxContent>
+                        <w:p>
+                          <w:pPr>
+                            <w:jc w:val="center"/>
+                          </w:pPr>
+                          <w:r>
+                            <w:rPr>
+                              <w:rFonts w:hint="eastAsia"/>
+                            </w:rPr>
+                            <w:t>点击商品前的选择框及份数信息</w:t>
+                          </w:r>
+                        </w:p>
+                      </w:txbxContent>
+                    </v:textbox>
+                  </v:rect>
+                  <v:rect id="_x0000_s2122" style="position:absolute;left:3599;top:5583;width:2595;height:503">
+                    <v:textbox>
+                      <w:txbxContent>
+                        <w:p>
+                          <w:pPr>
+                            <w:jc w:val="center"/>
+                          </w:pPr>
+                          <w:r>
+                            <w:rPr>
+                              <w:rFonts w:hint="eastAsia"/>
+                            </w:rPr>
+                            <w:t>点击“结算”按钮</w:t>
+                          </w:r>
+                        </w:p>
+                      </w:txbxContent>
+                    </v:textbox>
+                  </v:rect>
+                  <v:rect id="_x0000_s2123" style="position:absolute;left:6804;top:8803;width:2727;height:491">
+                    <v:textbox>
+                      <w:txbxContent>
+                        <w:p>
+                          <w:pPr>
+                            <w:jc w:val="center"/>
+                          </w:pPr>
+                          <w:r>
+                            <w:rPr>
+                              <w:rFonts w:hint="eastAsia"/>
+                            </w:rPr>
+                            <w:t>点击“使用新地址”按钮</w:t>
+                          </w:r>
+                        </w:p>
+                      </w:txbxContent>
+                    </v:textbox>
+                  </v:rect>
+                  <v:rect id="_x0000_s2124" style="position:absolute;left:3513;top:11479;width:2720;height:544">
+                    <v:textbox>
+                      <w:txbxContent>
+                        <w:p>
+                          <w:pPr>
+                            <w:jc w:val="center"/>
+                          </w:pPr>
+                          <w:r>
+                            <w:rPr>
+                              <w:rFonts w:hint="eastAsia"/>
+                            </w:rPr>
+                            <w:t>点击“提交订单”按钮</w:t>
+                          </w:r>
+                        </w:p>
+                      </w:txbxContent>
+                    </v:textbox>
+                  </v:rect>
+                  <v:rect id="_x0000_s2125" style="position:absolute;left:3329;top:6494;width:3141;height:469">
+                    <v:textbox>
+                      <w:txbxContent>
+                        <w:p>
+                          <w:pPr>
+                            <w:jc w:val="center"/>
+                          </w:pPr>
+                          <w:r>
+                            <w:rPr>
+                              <w:rFonts w:hint="eastAsia"/>
+                            </w:rPr>
+                            <w:t>跳转到确认订单信息界面</w:t>
+                          </w:r>
+                        </w:p>
+                      </w:txbxContent>
+                    </v:textbox>
+                  </v:rect>
+                  <v:rect id="_x0000_s2126" style="position:absolute;left:3936;top:12368;width:1888;height:435">
+                    <v:textbox>
+                      <w:txbxContent>
+                        <w:p>
+                          <w:pPr>
+                            <w:jc w:val="center"/>
+                          </w:pPr>
+                          <w:r>
+                            <w:rPr>
+                              <w:rFonts w:hint="eastAsia"/>
+                            </w:rPr>
+                            <w:t>跳转到支付界面</w:t>
+                          </w:r>
+                        </w:p>
+                      </w:txbxContent>
+                    </v:textbox>
+                  </v:rect>
+                  <v:rect id="_x0000_s2127" style="position:absolute;left:4056;top:13072;width:1650;height:407">
+                    <v:textbox>
+                      <w:txbxContent>
+                        <w:p>
+                          <w:pPr>
+                            <w:jc w:val="center"/>
+                          </w:pPr>
+                          <w:r>
+                            <w:rPr>
+                              <w:rFonts w:hint="eastAsia"/>
+                            </w:rPr>
+                            <w:t>支付成功</w:t>
+                          </w:r>
+                        </w:p>
+                      </w:txbxContent>
+                    </v:textbox>
+                  </v:rect>
+                  <v:roundrect id="_x0000_s2129" style="position:absolute;left:3986;top:13797;width:1779;height:422" arcsize="10923f">
+                    <v:textbox>
+                      <w:txbxContent>
+                        <w:p>
+                          <w:pPr>
+                            <w:jc w:val="center"/>
+                          </w:pPr>
+                          <w:r>
+                            <w:rPr>
+                              <w:rFonts w:hint="eastAsia"/>
+                            </w:rPr>
+                            <w:t>结束</w:t>
+                          </w:r>
+                        </w:p>
+                      </w:txbxContent>
+                    </v:textbox>
+                  </v:roundrect>
+                  <v:shape id="_x0000_s2130" type="#_x0000_t4" style="position:absolute;left:6278;top:7140;width:3796;height:1378">
+                    <v:textbox>
+                      <w:txbxContent>
+                        <w:p>
+                          <w:r>
+                            <w:rPr>
+                              <w:rFonts w:hint="eastAsia"/>
+                            </w:rPr>
+                            <w:t>是否需要填写新地址</w:t>
+                          </w:r>
+                        </w:p>
+                      </w:txbxContent>
+                    </v:textbox>
+                  </v:shape>
+                  <v:rect id="_x0000_s2131" style="position:absolute;left:3778;top:9564;width:2214;height:611">
+                    <v:textbox>
+                      <w:txbxContent>
+                        <w:p>
+                          <w:r>
+                            <w:rPr>
+                              <w:rFonts w:hint="eastAsia"/>
+                            </w:rPr>
+                            <w:t>选择已有地址</w:t>
+                          </w:r>
+                        </w:p>
+                      </w:txbxContent>
+                    </v:textbox>
+                  </v:rect>
+                  <v:shape id="_x0000_s2132" type="#_x0000_t32" style="position:absolute;left:4899;top:2289;width:1;height:408" o:connectortype="straight">
+                    <v:stroke endarrow="block"/>
+                  </v:shape>
+                  <v:shape id="_x0000_s2133" type="#_x0000_t32" style="position:absolute;left:4899;top:3118;width:1;height:462" o:connectortype="straight">
+                    <v:stroke endarrow="block"/>
+                  </v:shape>
+                  <v:shape id="_x0000_s2134" type="#_x0000_t32" style="position:absolute;left:4890;top:4015;width:9;height:405;flip:x" o:connectortype="straight">
+                    <v:stroke endarrow="block"/>
+                  </v:shape>
+                  <v:shape id="_x0000_s2135" type="#_x0000_t32" style="position:absolute;left:4890;top:5173;width:7;height:410" o:connectortype="straight">
+                    <v:stroke endarrow="block"/>
+                  </v:shape>
+                  <v:shape id="_x0000_s2136" type="#_x0000_t32" style="position:absolute;left:4897;top:6086;width:3;height:408" o:connectortype="straight">
+                    <v:stroke endarrow="block"/>
+                  </v:shape>
+                  <v:shape id="_x0000_s2138" type="#_x0000_t33" style="position:absolute;left:6470;top:6729;width:1706;height:411" o:connectortype="elbow" adj="-81918,-353641,-81918">
+                    <v:stroke endarrow="block"/>
+                  </v:shape>
+                  <v:shape id="_x0000_s2140" type="#_x0000_t32" style="position:absolute;left:8168;top:8518;width:8;height:285;flip:x" o:connectortype="straight">
+                    <v:stroke endarrow="block"/>
+                  </v:shape>
+                  <v:rect id="_x0000_s2141" style="position:absolute;left:3448;top:10705;width:2869;height:421">
+                    <v:textbox>
+                      <w:txbxContent>
+                        <w:p>
+                          <w:pPr>
+                            <w:jc w:val="center"/>
+                          </w:pPr>
+                          <w:r>
+                            <w:rPr>
+                              <w:rFonts w:hint="eastAsia"/>
+                            </w:rPr>
+                            <w:t>再次确认商品信息</w:t>
+                          </w:r>
+                        </w:p>
+                        <w:p/>
+                      </w:txbxContent>
+                    </v:textbox>
+                  </v:rect>
+                  <v:shape id="_x0000_s2143" type="#_x0000_t33" style="position:absolute;left:4885;top:7829;width:1393;height:1735;rotation:180;flip:y" o:connectortype="elbow" adj="-97347,97468,-97347">
+                    <v:stroke endarrow="block"/>
+                  </v:shape>
+                  <v:rect id="_x0000_s2144" style="position:absolute;left:6804;top:9564;width:2727;height:611">
+                    <v:textbox>
+                      <w:txbxContent>
+                        <w:p>
+                          <w:pPr>
+                            <w:jc w:val="center"/>
+                          </w:pPr>
+                          <w:r>
+                            <w:rPr>
+                              <w:rFonts w:hint="eastAsia"/>
+                            </w:rPr>
+                            <w:t>填写新地址</w:t>
+                          </w:r>
+                        </w:p>
+                        <w:p/>
+                      </w:txbxContent>
+                    </v:textbox>
+                  </v:rect>
+                  <v:shape id="_x0000_s2145" type="#_x0000_t32" style="position:absolute;left:8168;top:9294;width:1;height:270" o:connectortype="straight">
+                    <v:stroke endarrow="block"/>
+                  </v:shape>
+                  <v:shape id="_x0000_s2146" type="#_x0000_t32" style="position:absolute;left:4873;top:11126;width:10;height:353;flip:x" o:connectortype="straight">
+                    <v:stroke endarrow="block"/>
+                  </v:shape>
+                  <v:shape id="_x0000_s2147" type="#_x0000_t32" style="position:absolute;left:4873;top:12023;width:7;height:345" o:connectortype="straight">
+                    <v:stroke endarrow="block"/>
+                  </v:shape>
+                  <v:shape id="_x0000_s2148" type="#_x0000_t32" style="position:absolute;left:4880;top:12803;width:1;height:269" o:connectortype="straight">
+                    <v:stroke endarrow="block"/>
+                  </v:shape>
+                  <v:shape id="_x0000_s2149" type="#_x0000_t32" style="position:absolute;left:4883;top:10175;width:2;height:530;flip:x" o:connectortype="straight">
+                    <v:stroke endarrow="block"/>
+                  </v:shape>
+                  <v:shape id="_x0000_s2151" type="#_x0000_t33" style="position:absolute;left:6872;top:9620;width:741;height:1851;rotation:90" o:connectortype="elbow" adj="-238096,-118736,-238096">
+                    <v:stroke endarrow="block"/>
+                  </v:shape>
+                  <v:shape id="_x0000_s2152" type="#_x0000_t32" style="position:absolute;left:4876;top:13479;width:5;height:318;flip:x" o:connectortype="straight">
+                    <v:stroke endarrow="block"/>
+                  </v:shape>
+                  <v:shape id="_x0000_s2153" type="#_x0000_t202" style="position:absolute;left:4900;top:8449;width:568;height:354" strokecolor="white [3212]">
+                    <v:textbox style="layout-flow:vertical-ideographic;mso-next-textbox:#_x0000_s2153">
+                      <w:txbxContent>
+                        <w:p>
+                          <w:pPr>
+                            <w:pBdr>
+                              <w:bottom w:val="single" w:sz="4" w:space="1" w:color="auto"/>
+                            </w:pBdr>
+                            <w:jc w:val="center"/>
+                          </w:pPr>
+                          <w:r>
+                            <w:rPr>
+                              <w:rFonts w:hint="eastAsia"/>
+                            </w:rPr>
+                            <w:t>否</w:t>
+                          </w:r>
+                        </w:p>
+                      </w:txbxContent>
+                    </v:textbox>
+                  </v:shape>
+                  <v:shape id="_x0000_s2154" type="#_x0000_t202" style="position:absolute;left:8645;top:8335;width:568;height:354" strokecolor="white [3212]">
+                    <v:textbox style="layout-flow:vertical-ideographic;mso-next-textbox:#_x0000_s2154">
+                      <w:txbxContent>
+                        <w:p>
+                          <w:pPr>
+                            <w:pBdr>
+                              <w:bottom w:val="single" w:sz="4" w:space="1" w:color="auto"/>
+                            </w:pBdr>
+                            <w:jc w:val="center"/>
+                          </w:pPr>
+                          <w:r>
+                            <w:rPr>
+                              <w:rFonts w:hint="eastAsia"/>
+                            </w:rPr>
+                            <w:t>是</w:t>
+                          </w:r>
+                        </w:p>
+                      </w:txbxContent>
+                    </v:textbox>
+                  </v:shape>
+                  <w10:wrap type="none"/>
+                  <w10:anchorlock/>
+                </v:group>
+              </w:pict>
             </w:r>
           </w:p>
         </w:tc>
       </w:tr>
     </w:tbl>
     <w:p>
+      <w:pPr>
+        <w:rPr>
+          <w:rFonts w:hint="eastAsia"/>
+        </w:rPr>
+      </w:pPr>
       <w:r>
         <w:rPr>
           <w:rFonts w:hint="eastAsia"/>
         </w:rPr>
+        <w:lastRenderedPageBreak/>
         <w:t>F05.FR01</w:t>
       </w:r>
       <w:r>
@@ -5587,7 +6525,523 @@
         <w:t>个人信息录入功能</w:t>
       </w:r>
     </w:p>
+    <w:tbl>
+      <w:tblPr>
+        <w:tblStyle w:val="a5"/>
+        <w:tblW w:w="0" w:type="auto"/>
+        <w:tblLook w:val="04A0"/>
+      </w:tblPr>
+      <w:tblGrid>
+        <w:gridCol w:w="382"/>
+        <w:gridCol w:w="8140"/>
+      </w:tblGrid>
+      <w:tr>
+        <w:tc>
+          <w:tcPr>
+            <w:tcW w:w="4261" w:type="dxa"/>
+          </w:tcPr>
+          <w:p>
+            <w:pPr>
+              <w:rPr>
+                <w:rFonts w:hint="eastAsia"/>
+              </w:rPr>
+            </w:pPr>
+            <w:r>
+              <w:rPr>
+                <w:rFonts w:hint="eastAsia"/>
+              </w:rPr>
+              <w:t>用户场景</w:t>
+            </w:r>
+          </w:p>
+        </w:tc>
+        <w:tc>
+          <w:tcPr>
+            <w:tcW w:w="4261" w:type="dxa"/>
+          </w:tcPr>
+          <w:p>
+            <w:pPr>
+              <w:rPr>
+                <w:rFonts w:hint="eastAsia"/>
+              </w:rPr>
+            </w:pPr>
+            <w:r>
+              <w:rPr>
+                <w:rFonts w:hint="eastAsia"/>
+              </w:rPr>
+              <w:t>点击“使用新地址”按钮</w:t>
+            </w:r>
+          </w:p>
+        </w:tc>
+      </w:tr>
+      <w:tr>
+        <w:tc>
+          <w:tcPr>
+            <w:tcW w:w="4261" w:type="dxa"/>
+          </w:tcPr>
+          <w:p>
+            <w:pPr>
+              <w:rPr>
+                <w:rFonts w:hint="eastAsia"/>
+              </w:rPr>
+            </w:pPr>
+            <w:r>
+              <w:rPr>
+                <w:rFonts w:hint="eastAsia"/>
+              </w:rPr>
+              <w:t>详细运作</w:t>
+            </w:r>
+          </w:p>
+        </w:tc>
+        <w:tc>
+          <w:tcPr>
+            <w:tcW w:w="4261" w:type="dxa"/>
+          </w:tcPr>
+          <w:p>
+            <w:pPr>
+              <w:pStyle w:val="a6"/>
+              <w:numPr>
+                <w:ilvl w:val="1"/>
+                <w:numId w:val="14"/>
+              </w:numPr>
+              <w:ind w:firstLineChars="0"/>
+              <w:rPr>
+                <w:rFonts w:hint="eastAsia"/>
+              </w:rPr>
+            </w:pPr>
+            <w:r>
+              <w:rPr>
+                <w:rFonts w:hint="eastAsia"/>
+              </w:rPr>
+              <w:t>姓名输入框</w:t>
+            </w:r>
+          </w:p>
+          <w:p>
+            <w:pPr>
+              <w:pStyle w:val="a6"/>
+              <w:numPr>
+                <w:ilvl w:val="2"/>
+                <w:numId w:val="14"/>
+              </w:numPr>
+              <w:ind w:firstLineChars="0"/>
+              <w:rPr>
+                <w:rFonts w:hint="eastAsia"/>
+              </w:rPr>
+            </w:pPr>
+            <w:r>
+              <w:rPr>
+                <w:rFonts w:hint="eastAsia"/>
+              </w:rPr>
+              <w:t>默认显示文字：请输入您的真实姓名，</w:t>
+            </w:r>
+            <w:r>
+              <w:rPr>
+                <w:rFonts w:hint="eastAsia"/>
+              </w:rPr>
+              <w:t>20</w:t>
+            </w:r>
+            <w:r>
+              <w:rPr>
+                <w:rFonts w:hint="eastAsia"/>
+              </w:rPr>
+              <w:t>字符截断</w:t>
+            </w:r>
+          </w:p>
+          <w:p>
+            <w:pPr>
+              <w:pStyle w:val="a6"/>
+              <w:numPr>
+                <w:ilvl w:val="2"/>
+                <w:numId w:val="14"/>
+              </w:numPr>
+              <w:ind w:firstLineChars="0"/>
+              <w:rPr>
+                <w:rFonts w:hint="eastAsia"/>
+              </w:rPr>
+            </w:pPr>
+            <w:r>
+              <w:rPr>
+                <w:rFonts w:hint="eastAsia"/>
+              </w:rPr>
+              <w:t>输入框非空时激活联系方式输入框</w:t>
+            </w:r>
+          </w:p>
+          <w:p>
+            <w:pPr>
+              <w:pStyle w:val="a6"/>
+              <w:numPr>
+                <w:ilvl w:val="1"/>
+                <w:numId w:val="14"/>
+              </w:numPr>
+              <w:ind w:firstLineChars="0"/>
+              <w:rPr>
+                <w:rFonts w:hint="eastAsia"/>
+              </w:rPr>
+            </w:pPr>
+            <w:r>
+              <w:rPr>
+                <w:rFonts w:hint="eastAsia"/>
+              </w:rPr>
+              <w:t>联系方式（手机号）输入框</w:t>
+            </w:r>
+          </w:p>
+          <w:p>
+            <w:pPr>
+              <w:pStyle w:val="a6"/>
+              <w:numPr>
+                <w:ilvl w:val="2"/>
+                <w:numId w:val="14"/>
+              </w:numPr>
+              <w:ind w:firstLineChars="0"/>
+              <w:rPr>
+                <w:rFonts w:hint="eastAsia"/>
+              </w:rPr>
+            </w:pPr>
+            <w:r>
+              <w:rPr>
+                <w:rFonts w:hint="eastAsia"/>
+              </w:rPr>
+              <w:t>初始置为不可用状态</w:t>
+            </w:r>
+          </w:p>
+          <w:p>
+            <w:pPr>
+              <w:pStyle w:val="a6"/>
+              <w:numPr>
+                <w:ilvl w:val="2"/>
+                <w:numId w:val="14"/>
+              </w:numPr>
+              <w:ind w:firstLineChars="0"/>
+              <w:rPr>
+                <w:rFonts w:hint="eastAsia"/>
+              </w:rPr>
+            </w:pPr>
+            <w:r>
+              <w:rPr>
+                <w:rFonts w:hint="eastAsia"/>
+              </w:rPr>
+              <w:t>姓名输入框非空时联系方式输入框被激活</w:t>
+            </w:r>
+          </w:p>
+          <w:p>
+            <w:pPr>
+              <w:pStyle w:val="a6"/>
+              <w:numPr>
+                <w:ilvl w:val="2"/>
+                <w:numId w:val="14"/>
+              </w:numPr>
+              <w:ind w:firstLineChars="0"/>
+              <w:rPr>
+                <w:rFonts w:hint="eastAsia"/>
+              </w:rPr>
+            </w:pPr>
+            <w:r>
+              <w:rPr>
+                <w:rFonts w:hint="eastAsia"/>
+              </w:rPr>
+              <w:t>默认显示文字：请输入您的手机号码，</w:t>
+            </w:r>
+            <w:r>
+              <w:rPr>
+                <w:rFonts w:hint="eastAsia"/>
+              </w:rPr>
+              <w:t>12</w:t>
+            </w:r>
+            <w:r>
+              <w:rPr>
+                <w:rFonts w:hint="eastAsia"/>
+              </w:rPr>
+              <w:t>位字符做截断</w:t>
+            </w:r>
+          </w:p>
+          <w:p>
+            <w:pPr>
+              <w:pStyle w:val="a6"/>
+              <w:numPr>
+                <w:ilvl w:val="1"/>
+                <w:numId w:val="14"/>
+              </w:numPr>
+              <w:ind w:firstLineChars="0"/>
+              <w:rPr>
+                <w:rFonts w:hint="eastAsia"/>
+              </w:rPr>
+            </w:pPr>
+            <w:r>
+              <w:rPr>
+                <w:rFonts w:hint="eastAsia"/>
+              </w:rPr>
+              <w:t>“保存”按钮</w:t>
+            </w:r>
+          </w:p>
+          <w:p>
+            <w:pPr>
+              <w:pStyle w:val="a6"/>
+              <w:numPr>
+                <w:ilvl w:val="2"/>
+                <w:numId w:val="14"/>
+              </w:numPr>
+              <w:ind w:firstLineChars="0"/>
+              <w:rPr>
+                <w:rFonts w:hint="eastAsia"/>
+              </w:rPr>
+            </w:pPr>
+            <w:r>
+              <w:rPr>
+                <w:rFonts w:hint="eastAsia"/>
+              </w:rPr>
+              <w:t>初始置为灰态</w:t>
+            </w:r>
+          </w:p>
+          <w:p>
+            <w:pPr>
+              <w:pStyle w:val="a6"/>
+              <w:numPr>
+                <w:ilvl w:val="2"/>
+                <w:numId w:val="14"/>
+              </w:numPr>
+              <w:ind w:firstLineChars="0"/>
+              <w:rPr>
+                <w:rFonts w:hint="eastAsia"/>
+              </w:rPr>
+            </w:pPr>
+            <w:r>
+              <w:rPr>
+                <w:rFonts w:hint="eastAsia"/>
+              </w:rPr>
+              <w:t>联系方式输入框非空时按钮被激活</w:t>
+            </w:r>
+          </w:p>
+          <w:p>
+            <w:pPr>
+              <w:pStyle w:val="a6"/>
+              <w:numPr>
+                <w:ilvl w:val="2"/>
+                <w:numId w:val="14"/>
+              </w:numPr>
+              <w:ind w:firstLineChars="0"/>
+              <w:rPr>
+                <w:rFonts w:hint="eastAsia"/>
+              </w:rPr>
+            </w:pPr>
+            <w:r>
+              <w:rPr>
+                <w:rFonts w:hint="eastAsia"/>
+              </w:rPr>
+              <w:t>点击按钮以上输入信息录入成功</w:t>
+            </w:r>
+          </w:p>
+          <w:p>
+            <w:pPr>
+              <w:pStyle w:val="a6"/>
+              <w:numPr>
+                <w:ilvl w:val="2"/>
+                <w:numId w:val="14"/>
+              </w:numPr>
+              <w:ind w:firstLineChars="0"/>
+              <w:rPr>
+                <w:rFonts w:hint="eastAsia"/>
+              </w:rPr>
+            </w:pPr>
+            <w:r>
+              <w:rPr>
+                <w:rFonts w:hint="eastAsia"/>
+              </w:rPr>
+              <w:t>跳转回地址及购物车商品信息确认界面</w:t>
+            </w:r>
+          </w:p>
+        </w:tc>
+      </w:tr>
+      <w:tr>
+        <w:tc>
+          <w:tcPr>
+            <w:tcW w:w="4261" w:type="dxa"/>
+          </w:tcPr>
+          <w:p>
+            <w:pPr>
+              <w:rPr>
+                <w:rFonts w:hint="eastAsia"/>
+              </w:rPr>
+            </w:pPr>
+            <w:r>
+              <w:rPr>
+                <w:rFonts w:hint="eastAsia"/>
+              </w:rPr>
+              <w:t>异常校验</w:t>
+            </w:r>
+          </w:p>
+        </w:tc>
+        <w:tc>
+          <w:tcPr>
+            <w:tcW w:w="4261" w:type="dxa"/>
+          </w:tcPr>
+          <w:tbl>
+            <w:tblPr>
+              <w:tblW w:w="9810" w:type="dxa"/>
+              <w:tblInd w:w="29" w:type="dxa"/>
+              <w:tblBorders>
+                <w:top w:val="single" w:sz="4" w:space="0" w:color="auto"/>
+                <w:left w:val="single" w:sz="4" w:space="0" w:color="auto"/>
+                <w:bottom w:val="single" w:sz="4" w:space="0" w:color="auto"/>
+                <w:right w:val="single" w:sz="4" w:space="0" w:color="auto"/>
+                <w:insideH w:val="single" w:sz="4" w:space="0" w:color="auto"/>
+                <w:insideV w:val="single" w:sz="4" w:space="0" w:color="auto"/>
+              </w:tblBorders>
+              <w:tblLook w:val="0000"/>
+            </w:tblPr>
+            <w:tblGrid>
+              <w:gridCol w:w="3905"/>
+              <w:gridCol w:w="2410"/>
+              <w:gridCol w:w="3495"/>
+            </w:tblGrid>
+            <w:tr>
+              <w:tc>
+                <w:tcPr>
+                  <w:tcW w:w="3905" w:type="dxa"/>
+                  <w:shd w:val="clear" w:color="auto" w:fill="548DD4"/>
+                </w:tcPr>
+                <w:p>
+                  <w:pPr>
+                    <w:spacing w:line="360" w:lineRule="auto"/>
+                    <w:rPr>
+                      <w:rFonts w:asciiTheme="minorEastAsia" w:hAnsiTheme="minorEastAsia"/>
+                      <w:b/>
+                      <w:color w:val="FFFFFF"/>
+                    </w:rPr>
+                  </w:pPr>
+                  <w:r>
+                    <w:rPr>
+                      <w:rFonts w:asciiTheme="minorEastAsia" w:hAnsiTheme="minorEastAsia" w:hint="eastAsia"/>
+                      <w:b/>
+                      <w:color w:val="FFFFFF"/>
+                    </w:rPr>
+                    <w:t>检验项</w:t>
+                  </w:r>
+                </w:p>
+              </w:tc>
+              <w:tc>
+                <w:tcPr>
+                  <w:tcW w:w="2410" w:type="dxa"/>
+                  <w:shd w:val="clear" w:color="auto" w:fill="548DD4"/>
+                </w:tcPr>
+                <w:p>
+                  <w:pPr>
+                    <w:spacing w:line="360" w:lineRule="auto"/>
+                    <w:rPr>
+                      <w:rFonts w:asciiTheme="minorEastAsia" w:hAnsiTheme="minorEastAsia"/>
+                      <w:b/>
+                      <w:color w:val="FFFFFF"/>
+                    </w:rPr>
+                  </w:pPr>
+                  <w:r>
+                    <w:rPr>
+                      <w:rFonts w:asciiTheme="minorEastAsia" w:hAnsiTheme="minorEastAsia" w:hint="eastAsia"/>
+                      <w:b/>
+                      <w:color w:val="FFFFFF"/>
+                    </w:rPr>
+                    <w:t>情况</w:t>
+                  </w:r>
+                </w:p>
+              </w:tc>
+              <w:tc>
+                <w:tcPr>
+                  <w:tcW w:w="3495" w:type="dxa"/>
+                  <w:shd w:val="clear" w:color="auto" w:fill="548DD4"/>
+                </w:tcPr>
+                <w:p>
+                  <w:pPr>
+                    <w:spacing w:line="360" w:lineRule="auto"/>
+                    <w:rPr>
+                      <w:rFonts w:asciiTheme="minorEastAsia" w:hAnsiTheme="minorEastAsia"/>
+                      <w:b/>
+                      <w:color w:val="FFFFFF"/>
+                    </w:rPr>
+                  </w:pPr>
+                  <w:r>
+                    <w:rPr>
+                      <w:rFonts w:asciiTheme="minorEastAsia" w:hAnsiTheme="minorEastAsia" w:hint="eastAsia"/>
+                      <w:b/>
+                      <w:color w:val="FFFFFF"/>
+                    </w:rPr>
+                    <w:t>提示</w:t>
+                  </w:r>
+                </w:p>
+              </w:tc>
+            </w:tr>
+            <w:tr>
+              <w:tc>
+                <w:tcPr>
+                  <w:tcW w:w="3905" w:type="dxa"/>
+                </w:tcPr>
+                <w:p>
+                  <w:pPr>
+                    <w:spacing w:line="360" w:lineRule="auto"/>
+                    <w:rPr>
+                      <w:rFonts w:asciiTheme="minorEastAsia" w:hAnsiTheme="minorEastAsia"/>
+                    </w:rPr>
+                  </w:pPr>
+                  <w:r>
+                    <w:rPr>
+                      <w:rFonts w:asciiTheme="minorEastAsia" w:hAnsiTheme="minorEastAsia" w:hint="eastAsia"/>
+                    </w:rPr>
+                    <w:t>网络异常</w:t>
+                  </w:r>
+                </w:p>
+              </w:tc>
+              <w:tc>
+                <w:tcPr>
+                  <w:tcW w:w="2410" w:type="dxa"/>
+                </w:tcPr>
+                <w:p>
+                  <w:pPr>
+                    <w:spacing w:line="360" w:lineRule="auto"/>
+                    <w:rPr>
+                      <w:rFonts w:asciiTheme="minorEastAsia" w:hAnsiTheme="minorEastAsia"/>
+                    </w:rPr>
+                  </w:pPr>
+                  <w:r>
+                    <w:rPr>
+                      <w:rFonts w:asciiTheme="minorEastAsia" w:hAnsiTheme="minorEastAsia" w:hint="eastAsia"/>
+                    </w:rPr>
+                    <w:t>无网络连接</w:t>
+                  </w:r>
+                </w:p>
+              </w:tc>
+              <w:tc>
+                <w:tcPr>
+                  <w:tcW w:w="3495" w:type="dxa"/>
+                </w:tcPr>
+                <w:p>
+                  <w:pPr>
+                    <w:spacing w:line="360" w:lineRule="auto"/>
+                    <w:rPr>
+                      <w:rFonts w:asciiTheme="minorEastAsia" w:hAnsiTheme="minorEastAsia"/>
+                    </w:rPr>
+                  </w:pPr>
+                  <w:r>
+                    <w:rPr>
+                      <w:rFonts w:asciiTheme="minorEastAsia" w:hAnsiTheme="minorEastAsia" w:hint="eastAsia"/>
+                    </w:rPr>
+                    <w:t>网络连接失败</w:t>
+                  </w:r>
+                </w:p>
+              </w:tc>
+            </w:tr>
+          </w:tbl>
+          <w:p>
+            <w:pPr>
+              <w:rPr>
+                <w:rFonts w:hint="eastAsia"/>
+              </w:rPr>
+            </w:pPr>
+          </w:p>
+        </w:tc>
+      </w:tr>
+    </w:tbl>
     <w:p>
+      <w:pPr>
+        <w:rPr>
+          <w:rFonts w:hint="eastAsia"/>
+        </w:rPr>
+      </w:pPr>
       <w:r>
         <w:rPr>
           <w:rFonts w:hint="eastAsia"/>
@@ -5598,9 +7052,1163 @@
         <w:rPr>
           <w:rFonts w:hint="eastAsia"/>
         </w:rPr>
-        <w:t>用户及商家沟通的桥梁功能</w:t>
+        <w:t>确认商品信息</w:t>
+      </w:r>
+      <w:r>
+        <w:rPr>
+          <w:rFonts w:hint="eastAsia"/>
+        </w:rPr>
+        <w:t>功能</w:t>
       </w:r>
     </w:p>
+    <w:tbl>
+      <w:tblPr>
+        <w:tblStyle w:val="a5"/>
+        <w:tblW w:w="0" w:type="auto"/>
+        <w:tblLook w:val="04A0"/>
+      </w:tblPr>
+      <w:tblGrid>
+        <w:gridCol w:w="382"/>
+        <w:gridCol w:w="8140"/>
+      </w:tblGrid>
+      <w:tr>
+        <w:tc>
+          <w:tcPr>
+            <w:tcW w:w="4261" w:type="dxa"/>
+          </w:tcPr>
+          <w:p>
+            <w:r>
+              <w:rPr>
+                <w:rFonts w:hint="eastAsia"/>
+              </w:rPr>
+              <w:t>用户场景</w:t>
+            </w:r>
+          </w:p>
+        </w:tc>
+        <w:tc>
+          <w:tcPr>
+            <w:tcW w:w="4261" w:type="dxa"/>
+          </w:tcPr>
+          <w:p>
+            <w:r>
+              <w:rPr>
+                <w:rFonts w:hint="eastAsia"/>
+              </w:rPr>
+              <w:t>点击“购物车”按钮进入商品信息界面</w:t>
+            </w:r>
+          </w:p>
+        </w:tc>
+      </w:tr>
+      <w:tr>
+        <w:tc>
+          <w:tcPr>
+            <w:tcW w:w="4261" w:type="dxa"/>
+          </w:tcPr>
+          <w:p>
+            <w:r>
+              <w:rPr>
+                <w:rFonts w:hint="eastAsia"/>
+              </w:rPr>
+              <w:t>详细运作</w:t>
+            </w:r>
+          </w:p>
+        </w:tc>
+        <w:tc>
+          <w:tcPr>
+            <w:tcW w:w="4261" w:type="dxa"/>
+          </w:tcPr>
+          <w:p>
+            <w:pPr>
+              <w:pStyle w:val="a6"/>
+              <w:numPr>
+                <w:ilvl w:val="1"/>
+                <w:numId w:val="17"/>
+              </w:numPr>
+              <w:ind w:firstLineChars="0"/>
+              <w:rPr>
+                <w:rFonts w:hint="eastAsia"/>
+              </w:rPr>
+            </w:pPr>
+            <w:r>
+              <w:rPr>
+                <w:rFonts w:hint="eastAsia"/>
+              </w:rPr>
+              <w:t>“全选”选择框</w:t>
+            </w:r>
+          </w:p>
+          <w:p>
+            <w:pPr>
+              <w:pStyle w:val="a6"/>
+              <w:numPr>
+                <w:ilvl w:val="2"/>
+                <w:numId w:val="17"/>
+              </w:numPr>
+              <w:ind w:firstLineChars="0"/>
+              <w:rPr>
+                <w:rFonts w:hint="eastAsia"/>
+              </w:rPr>
+            </w:pPr>
+            <w:r>
+              <w:rPr>
+                <w:rFonts w:hint="eastAsia"/>
+              </w:rPr>
+              <w:t>默认选择框为空</w:t>
+            </w:r>
+          </w:p>
+          <w:p>
+            <w:pPr>
+              <w:pStyle w:val="a6"/>
+              <w:numPr>
+                <w:ilvl w:val="2"/>
+                <w:numId w:val="17"/>
+              </w:numPr>
+              <w:ind w:firstLineChars="0"/>
+              <w:rPr>
+                <w:rFonts w:hint="eastAsia"/>
+              </w:rPr>
+            </w:pPr>
+            <w:r>
+              <w:rPr>
+                <w:rFonts w:hint="eastAsia"/>
+              </w:rPr>
+              <w:t>“全选”选择框为非空时购物车内所有选择框为非空</w:t>
+            </w:r>
+          </w:p>
+          <w:p>
+            <w:pPr>
+              <w:pStyle w:val="a6"/>
+              <w:numPr>
+                <w:ilvl w:val="1"/>
+                <w:numId w:val="17"/>
+              </w:numPr>
+              <w:ind w:firstLineChars="0"/>
+              <w:rPr>
+                <w:rFonts w:hint="eastAsia"/>
+              </w:rPr>
+            </w:pPr>
+            <w:r>
+              <w:rPr>
+                <w:rFonts w:hint="eastAsia"/>
+              </w:rPr>
+              <w:t>商品单个选择框</w:t>
+            </w:r>
+          </w:p>
+          <w:p>
+            <w:pPr>
+              <w:pStyle w:val="a6"/>
+              <w:numPr>
+                <w:ilvl w:val="2"/>
+                <w:numId w:val="17"/>
+              </w:numPr>
+              <w:ind w:firstLineChars="0"/>
+              <w:rPr>
+                <w:rFonts w:hint="eastAsia"/>
+              </w:rPr>
+            </w:pPr>
+            <w:r>
+              <w:rPr>
+                <w:rFonts w:hint="eastAsia"/>
+              </w:rPr>
+              <w:t>默认选择框为空</w:t>
+            </w:r>
+          </w:p>
+          <w:p>
+            <w:pPr>
+              <w:pStyle w:val="a6"/>
+              <w:numPr>
+                <w:ilvl w:val="2"/>
+                <w:numId w:val="17"/>
+              </w:numPr>
+              <w:ind w:firstLineChars="0"/>
+              <w:rPr>
+                <w:rFonts w:hint="eastAsia"/>
+              </w:rPr>
+            </w:pPr>
+            <w:r>
+              <w:rPr>
+                <w:rFonts w:hint="eastAsia"/>
+              </w:rPr>
+              <w:t>选择框为非空时表示该商品被选定</w:t>
+            </w:r>
+          </w:p>
+          <w:p>
+            <w:pPr>
+              <w:pStyle w:val="a6"/>
+              <w:numPr>
+                <w:ilvl w:val="1"/>
+                <w:numId w:val="17"/>
+              </w:numPr>
+              <w:ind w:firstLineChars="0"/>
+              <w:rPr>
+                <w:rFonts w:hint="eastAsia"/>
+              </w:rPr>
+            </w:pPr>
+            <w:r>
+              <w:rPr>
+                <w:rFonts w:hint="eastAsia"/>
+              </w:rPr>
+              <w:t>数量更改“</w:t>
+            </w:r>
+            <w:r>
+              <w:rPr>
+                <w:rFonts w:hint="eastAsia"/>
+              </w:rPr>
+              <w:t>+</w:t>
+            </w:r>
+            <w:r>
+              <w:rPr>
+                <w:rFonts w:hint="eastAsia"/>
+              </w:rPr>
+              <w:t>”“</w:t>
+            </w:r>
+            <w:r>
+              <w:rPr>
+                <w:rFonts w:hint="eastAsia"/>
+              </w:rPr>
+              <w:t>-</w:t>
+            </w:r>
+            <w:r>
+              <w:rPr>
+                <w:rFonts w:hint="eastAsia"/>
+              </w:rPr>
+              <w:t>”按钮</w:t>
+            </w:r>
+          </w:p>
+          <w:p>
+            <w:pPr>
+              <w:pStyle w:val="a6"/>
+              <w:numPr>
+                <w:ilvl w:val="2"/>
+                <w:numId w:val="17"/>
+              </w:numPr>
+              <w:ind w:firstLineChars="0"/>
+              <w:rPr>
+                <w:rFonts w:hint="eastAsia"/>
+              </w:rPr>
+            </w:pPr>
+            <w:r>
+              <w:rPr>
+                <w:rFonts w:hint="eastAsia"/>
+              </w:rPr>
+              <w:t>点击“</w:t>
+            </w:r>
+            <w:r>
+              <w:rPr>
+                <w:rFonts w:hint="eastAsia"/>
+              </w:rPr>
+              <w:t>+</w:t>
+            </w:r>
+            <w:r>
+              <w:rPr>
+                <w:rFonts w:hint="eastAsia"/>
+              </w:rPr>
+              <w:t>”按钮数量加</w:t>
+            </w:r>
+            <w:r>
+              <w:rPr>
+                <w:rFonts w:hint="eastAsia"/>
+              </w:rPr>
+              <w:t>1</w:t>
+            </w:r>
+          </w:p>
+          <w:p>
+            <w:pPr>
+              <w:pStyle w:val="a6"/>
+              <w:numPr>
+                <w:ilvl w:val="2"/>
+                <w:numId w:val="17"/>
+              </w:numPr>
+              <w:ind w:firstLineChars="0"/>
+              <w:rPr>
+                <w:rFonts w:hint="eastAsia"/>
+              </w:rPr>
+            </w:pPr>
+            <w:r>
+              <w:rPr>
+                <w:rFonts w:hint="eastAsia"/>
+              </w:rPr>
+              <w:t>点击“</w:t>
+            </w:r>
+            <w:r>
+              <w:rPr>
+                <w:rFonts w:hint="eastAsia"/>
+              </w:rPr>
+              <w:t>-</w:t>
+            </w:r>
+            <w:r>
+              <w:rPr>
+                <w:rFonts w:hint="eastAsia"/>
+              </w:rPr>
+              <w:t>”按钮数量减</w:t>
+            </w:r>
+            <w:r>
+              <w:rPr>
+                <w:rFonts w:hint="eastAsia"/>
+              </w:rPr>
+              <w:t>1</w:t>
+            </w:r>
+            <w:r>
+              <w:rPr>
+                <w:rFonts w:hint="eastAsia"/>
+              </w:rPr>
+              <w:t>，数量为</w:t>
+            </w:r>
+            <w:r>
+              <w:rPr>
+                <w:rFonts w:hint="eastAsia"/>
+              </w:rPr>
+              <w:t>1</w:t>
+            </w:r>
+            <w:r>
+              <w:rPr>
+                <w:rFonts w:hint="eastAsia"/>
+              </w:rPr>
+              <w:t>时置为灰态</w:t>
+            </w:r>
+          </w:p>
+          <w:p>
+            <w:pPr>
+              <w:pStyle w:val="a6"/>
+              <w:numPr>
+                <w:ilvl w:val="1"/>
+                <w:numId w:val="17"/>
+              </w:numPr>
+              <w:ind w:firstLineChars="0"/>
+              <w:rPr>
+                <w:rFonts w:hint="eastAsia"/>
+              </w:rPr>
+            </w:pPr>
+            <w:r>
+              <w:rPr>
+                <w:rFonts w:hint="eastAsia"/>
+              </w:rPr>
+              <w:t>“删除”按钮</w:t>
+            </w:r>
+          </w:p>
+          <w:p>
+            <w:pPr>
+              <w:pStyle w:val="a6"/>
+              <w:numPr>
+                <w:ilvl w:val="2"/>
+                <w:numId w:val="17"/>
+              </w:numPr>
+              <w:ind w:firstLineChars="0"/>
+              <w:rPr>
+                <w:rFonts w:hint="eastAsia"/>
+              </w:rPr>
+            </w:pPr>
+            <w:r>
+              <w:rPr>
+                <w:rFonts w:hint="eastAsia"/>
+              </w:rPr>
+              <w:t>点击“删除”按钮弹出窗口</w:t>
+            </w:r>
+          </w:p>
+          <w:p>
+            <w:pPr>
+              <w:pStyle w:val="a6"/>
+              <w:numPr>
+                <w:ilvl w:val="2"/>
+                <w:numId w:val="17"/>
+              </w:numPr>
+              <w:ind w:firstLineChars="0"/>
+              <w:rPr>
+                <w:rFonts w:hint="eastAsia"/>
+              </w:rPr>
+            </w:pPr>
+            <w:r>
+              <w:rPr>
+                <w:rFonts w:hint="eastAsia"/>
+              </w:rPr>
+              <w:t>提示窗口显示信息“确认</w:t>
+            </w:r>
+            <w:r>
+              <w:rPr>
+                <w:rFonts w:hint="eastAsia"/>
+              </w:rPr>
+              <w:t>删除该商品么</w:t>
+            </w:r>
+            <w:r>
+              <w:rPr>
+                <w:rFonts w:hint="eastAsia"/>
+              </w:rPr>
+              <w:t>”</w:t>
+            </w:r>
+            <w:r>
+              <w:rPr>
+                <w:rFonts w:hint="eastAsia"/>
+              </w:rPr>
+              <w:t>及“确认”及“关闭”按钮</w:t>
+            </w:r>
+          </w:p>
+          <w:p>
+            <w:pPr>
+              <w:pStyle w:val="a6"/>
+              <w:numPr>
+                <w:ilvl w:val="2"/>
+                <w:numId w:val="17"/>
+              </w:numPr>
+              <w:ind w:firstLineChars="0"/>
+              <w:rPr>
+                <w:rFonts w:hint="eastAsia"/>
+              </w:rPr>
+            </w:pPr>
+            <w:r>
+              <w:rPr>
+                <w:rFonts w:hint="eastAsia"/>
+              </w:rPr>
+              <w:t>点击“确认”按钮，关闭窗口的同时将该商品从购物车删除</w:t>
+            </w:r>
+          </w:p>
+          <w:p>
+            <w:pPr>
+              <w:pStyle w:val="a6"/>
+              <w:numPr>
+                <w:ilvl w:val="2"/>
+                <w:numId w:val="17"/>
+              </w:numPr>
+              <w:ind w:firstLineChars="0"/>
+            </w:pPr>
+            <w:r>
+              <w:rPr>
+                <w:rFonts w:hint="eastAsia"/>
+              </w:rPr>
+              <w:t>点击“关闭”按钮，只关闭提示窗口，跳转回原来的购物车界面</w:t>
+            </w:r>
+          </w:p>
+        </w:tc>
+      </w:tr>
+      <w:tr>
+        <w:tc>
+          <w:tcPr>
+            <w:tcW w:w="4261" w:type="dxa"/>
+          </w:tcPr>
+          <w:p>
+            <w:r>
+              <w:rPr>
+                <w:rFonts w:hint="eastAsia"/>
+              </w:rPr>
+              <w:t>异常校验</w:t>
+            </w:r>
+          </w:p>
+        </w:tc>
+        <w:tc>
+          <w:tcPr>
+            <w:tcW w:w="4261" w:type="dxa"/>
+          </w:tcPr>
+          <w:tbl>
+            <w:tblPr>
+              <w:tblW w:w="9810" w:type="dxa"/>
+              <w:tblInd w:w="29" w:type="dxa"/>
+              <w:tblBorders>
+                <w:top w:val="single" w:sz="4" w:space="0" w:color="auto"/>
+                <w:left w:val="single" w:sz="4" w:space="0" w:color="auto"/>
+                <w:bottom w:val="single" w:sz="4" w:space="0" w:color="auto"/>
+                <w:right w:val="single" w:sz="4" w:space="0" w:color="auto"/>
+                <w:insideH w:val="single" w:sz="4" w:space="0" w:color="auto"/>
+                <w:insideV w:val="single" w:sz="4" w:space="0" w:color="auto"/>
+              </w:tblBorders>
+              <w:tblLook w:val="0000"/>
+            </w:tblPr>
+            <w:tblGrid>
+              <w:gridCol w:w="3905"/>
+              <w:gridCol w:w="2410"/>
+              <w:gridCol w:w="3495"/>
+            </w:tblGrid>
+            <w:tr>
+              <w:tc>
+                <w:tcPr>
+                  <w:tcW w:w="3905" w:type="dxa"/>
+                  <w:shd w:val="clear" w:color="auto" w:fill="548DD4"/>
+                </w:tcPr>
+                <w:p>
+                  <w:pPr>
+                    <w:spacing w:line="360" w:lineRule="auto"/>
+                    <w:rPr>
+                      <w:rFonts w:asciiTheme="minorEastAsia" w:hAnsiTheme="minorEastAsia"/>
+                      <w:b/>
+                      <w:color w:val="FFFFFF"/>
+                    </w:rPr>
+                  </w:pPr>
+                  <w:r>
+                    <w:rPr>
+                      <w:rFonts w:asciiTheme="minorEastAsia" w:hAnsiTheme="minorEastAsia" w:hint="eastAsia"/>
+                      <w:b/>
+                      <w:color w:val="FFFFFF"/>
+                    </w:rPr>
+                    <w:t>检验项</w:t>
+                  </w:r>
+                </w:p>
+              </w:tc>
+              <w:tc>
+                <w:tcPr>
+                  <w:tcW w:w="2410" w:type="dxa"/>
+                  <w:shd w:val="clear" w:color="auto" w:fill="548DD4"/>
+                </w:tcPr>
+                <w:p>
+                  <w:pPr>
+                    <w:spacing w:line="360" w:lineRule="auto"/>
+                    <w:rPr>
+                      <w:rFonts w:asciiTheme="minorEastAsia" w:hAnsiTheme="minorEastAsia"/>
+                      <w:b/>
+                      <w:color w:val="FFFFFF"/>
+                    </w:rPr>
+                  </w:pPr>
+                  <w:r>
+                    <w:rPr>
+                      <w:rFonts w:asciiTheme="minorEastAsia" w:hAnsiTheme="minorEastAsia" w:hint="eastAsia"/>
+                      <w:b/>
+                      <w:color w:val="FFFFFF"/>
+                    </w:rPr>
+                    <w:t>情况</w:t>
+                  </w:r>
+                </w:p>
+              </w:tc>
+              <w:tc>
+                <w:tcPr>
+                  <w:tcW w:w="3495" w:type="dxa"/>
+                  <w:shd w:val="clear" w:color="auto" w:fill="548DD4"/>
+                </w:tcPr>
+                <w:p>
+                  <w:pPr>
+                    <w:spacing w:line="360" w:lineRule="auto"/>
+                    <w:rPr>
+                      <w:rFonts w:asciiTheme="minorEastAsia" w:hAnsiTheme="minorEastAsia"/>
+                      <w:b/>
+                      <w:color w:val="FFFFFF"/>
+                    </w:rPr>
+                  </w:pPr>
+                  <w:r>
+                    <w:rPr>
+                      <w:rFonts w:asciiTheme="minorEastAsia" w:hAnsiTheme="minorEastAsia" w:hint="eastAsia"/>
+                      <w:b/>
+                      <w:color w:val="FFFFFF"/>
+                    </w:rPr>
+                    <w:t>提示</w:t>
+                  </w:r>
+                </w:p>
+              </w:tc>
+            </w:tr>
+            <w:tr>
+              <w:tc>
+                <w:tcPr>
+                  <w:tcW w:w="3905" w:type="dxa"/>
+                </w:tcPr>
+                <w:p>
+                  <w:pPr>
+                    <w:spacing w:line="360" w:lineRule="auto"/>
+                    <w:rPr>
+                      <w:rFonts w:asciiTheme="minorEastAsia" w:hAnsiTheme="minorEastAsia"/>
+                    </w:rPr>
+                  </w:pPr>
+                  <w:r>
+                    <w:rPr>
+                      <w:rFonts w:asciiTheme="minorEastAsia" w:hAnsiTheme="minorEastAsia" w:hint="eastAsia"/>
+                    </w:rPr>
+                    <w:t>网络异常</w:t>
+                  </w:r>
+                </w:p>
+              </w:tc>
+              <w:tc>
+                <w:tcPr>
+                  <w:tcW w:w="2410" w:type="dxa"/>
+                </w:tcPr>
+                <w:p>
+                  <w:pPr>
+                    <w:spacing w:line="360" w:lineRule="auto"/>
+                    <w:rPr>
+                      <w:rFonts w:asciiTheme="minorEastAsia" w:hAnsiTheme="minorEastAsia"/>
+                    </w:rPr>
+                  </w:pPr>
+                  <w:r>
+                    <w:rPr>
+                      <w:rFonts w:asciiTheme="minorEastAsia" w:hAnsiTheme="minorEastAsia" w:hint="eastAsia"/>
+                    </w:rPr>
+                    <w:t>无网络连接</w:t>
+                  </w:r>
+                </w:p>
+              </w:tc>
+              <w:tc>
+                <w:tcPr>
+                  <w:tcW w:w="3495" w:type="dxa"/>
+                </w:tcPr>
+                <w:p>
+                  <w:pPr>
+                    <w:spacing w:line="360" w:lineRule="auto"/>
+                    <w:rPr>
+                      <w:rFonts w:asciiTheme="minorEastAsia" w:hAnsiTheme="minorEastAsia"/>
+                    </w:rPr>
+                  </w:pPr>
+                  <w:r>
+                    <w:rPr>
+                      <w:rFonts w:asciiTheme="minorEastAsia" w:hAnsiTheme="minorEastAsia" w:hint="eastAsia"/>
+                    </w:rPr>
+                    <w:t>网络连接失败</w:t>
+                  </w:r>
+                </w:p>
+              </w:tc>
+            </w:tr>
+            <w:tr>
+              <w:tc>
+                <w:tcPr>
+                  <w:tcW w:w="3905" w:type="dxa"/>
+                  <w:tcBorders>
+                    <w:right w:val="single" w:sz="4" w:space="0" w:color="auto"/>
+                  </w:tcBorders>
+                </w:tcPr>
+                <w:p>
+                  <w:pPr>
+                    <w:spacing w:line="360" w:lineRule="auto"/>
+                    <w:rPr>
+                      <w:rFonts w:asciiTheme="minorEastAsia" w:hAnsiTheme="minorEastAsia"/>
+                    </w:rPr>
+                  </w:pPr>
+                  <w:r>
+                    <w:rPr>
+                      <w:rFonts w:asciiTheme="minorEastAsia" w:hAnsiTheme="minorEastAsia" w:hint="eastAsia"/>
+                    </w:rPr>
+                    <w:lastRenderedPageBreak/>
+                    <w:t>点击“</w:t>
+                  </w:r>
+                  <w:r>
+                    <w:rPr>
+                      <w:rFonts w:asciiTheme="minorEastAsia" w:hAnsiTheme="minorEastAsia" w:hint="eastAsia"/>
+                    </w:rPr>
+                    <w:t>全选</w:t>
+                  </w:r>
+                  <w:r>
+                    <w:rPr>
+                      <w:rFonts w:asciiTheme="minorEastAsia" w:hAnsiTheme="minorEastAsia" w:hint="eastAsia"/>
+                    </w:rPr>
+                    <w:t>”</w:t>
+                  </w:r>
+                </w:p>
+              </w:tc>
+              <w:tc>
+                <w:tcPr>
+                  <w:tcW w:w="2410" w:type="dxa"/>
+                  <w:tcBorders>
+                    <w:left w:val="single" w:sz="4" w:space="0" w:color="auto"/>
+                  </w:tcBorders>
+                </w:tcPr>
+                <w:p>
+                  <w:pPr>
+                    <w:spacing w:line="360" w:lineRule="auto"/>
+                    <w:rPr>
+                      <w:rFonts w:asciiTheme="minorEastAsia" w:hAnsiTheme="minorEastAsia"/>
+                    </w:rPr>
+                  </w:pPr>
+                  <w:r>
+                    <w:rPr>
+                      <w:rFonts w:asciiTheme="minorEastAsia" w:hAnsiTheme="minorEastAsia" w:hint="eastAsia"/>
+                    </w:rPr>
+                    <w:t>商品信息</w:t>
+                  </w:r>
+                  <w:r>
+                    <w:rPr>
+                      <w:rFonts w:asciiTheme="minorEastAsia" w:hAnsiTheme="minorEastAsia" w:hint="eastAsia"/>
+                    </w:rPr>
+                    <w:t>为空</w:t>
+                  </w:r>
+                </w:p>
+              </w:tc>
+              <w:tc>
+                <w:tcPr>
+                  <w:tcW w:w="3495" w:type="dxa"/>
+                </w:tcPr>
+                <w:p>
+                  <w:pPr>
+                    <w:spacing w:line="360" w:lineRule="auto"/>
+                    <w:rPr>
+                      <w:rFonts w:asciiTheme="minorEastAsia" w:hAnsiTheme="minorEastAsia"/>
+                    </w:rPr>
+                  </w:pPr>
+                  <w:r>
+                    <w:rPr>
+                      <w:rFonts w:asciiTheme="minorEastAsia" w:hAnsiTheme="minorEastAsia" w:hint="eastAsia"/>
+                    </w:rPr>
+                    <w:t>对不起，您的购物车为空</w:t>
+                  </w:r>
+                </w:p>
+              </w:tc>
+            </w:tr>
+          </w:tbl>
+          <w:p/>
+        </w:tc>
+      </w:tr>
+    </w:tbl>
+    <w:p>
+      <w:pPr>
+        <w:rPr>
+          <w:rFonts w:hint="eastAsia"/>
+        </w:rPr>
+      </w:pPr>
+    </w:p>
+    <w:p>
+      <w:pPr>
+        <w:rPr>
+          <w:rFonts w:hint="eastAsia"/>
+        </w:rPr>
+      </w:pPr>
+      <w:r>
+        <w:rPr>
+          <w:rFonts w:hint="eastAsia"/>
+        </w:rPr>
+        <w:t>F05.FR03</w:t>
+      </w:r>
+      <w:r>
+        <w:rPr>
+          <w:rFonts w:hint="eastAsia"/>
+        </w:rPr>
+        <w:t xml:space="preserve"> </w:t>
+      </w:r>
+      <w:r>
+        <w:rPr>
+          <w:rFonts w:hint="eastAsia"/>
+        </w:rPr>
+        <w:t>提交订单功能</w:t>
+      </w:r>
+    </w:p>
+    <w:tbl>
+      <w:tblPr>
+        <w:tblStyle w:val="a5"/>
+        <w:tblW w:w="0" w:type="auto"/>
+        <w:tblLook w:val="04A0"/>
+      </w:tblPr>
+      <w:tblGrid>
+        <w:gridCol w:w="382"/>
+        <w:gridCol w:w="8140"/>
+      </w:tblGrid>
+      <w:tr>
+        <w:tc>
+          <w:tcPr>
+            <w:tcW w:w="4261" w:type="dxa"/>
+          </w:tcPr>
+          <w:p>
+            <w:r>
+              <w:rPr>
+                <w:rFonts w:hint="eastAsia"/>
+              </w:rPr>
+              <w:t>用户场景</w:t>
+            </w:r>
+          </w:p>
+        </w:tc>
+        <w:tc>
+          <w:tcPr>
+            <w:tcW w:w="4261" w:type="dxa"/>
+          </w:tcPr>
+          <w:p>
+            <w:r>
+              <w:rPr>
+                <w:rFonts w:hint="eastAsia"/>
+              </w:rPr>
+              <w:t>完善个人信息并确认商品信息后点击“提交订单”按钮</w:t>
+            </w:r>
+          </w:p>
+        </w:tc>
+      </w:tr>
+      <w:tr>
+        <w:tc>
+          <w:tcPr>
+            <w:tcW w:w="4261" w:type="dxa"/>
+          </w:tcPr>
+          <w:p>
+            <w:r>
+              <w:rPr>
+                <w:rFonts w:hint="eastAsia"/>
+              </w:rPr>
+              <w:t>详细运作</w:t>
+            </w:r>
+          </w:p>
+        </w:tc>
+        <w:tc>
+          <w:tcPr>
+            <w:tcW w:w="4261" w:type="dxa"/>
+          </w:tcPr>
+          <w:p>
+            <w:pPr>
+              <w:pStyle w:val="a6"/>
+              <w:numPr>
+                <w:ilvl w:val="1"/>
+                <w:numId w:val="18"/>
+              </w:numPr>
+              <w:ind w:firstLineChars="0"/>
+              <w:rPr>
+                <w:rFonts w:hint="eastAsia"/>
+              </w:rPr>
+            </w:pPr>
+            <w:r>
+              <w:rPr>
+                <w:rFonts w:hint="eastAsia"/>
+              </w:rPr>
+              <w:t>“提交订单”按钮</w:t>
+            </w:r>
+          </w:p>
+          <w:p>
+            <w:pPr>
+              <w:pStyle w:val="a6"/>
+              <w:numPr>
+                <w:ilvl w:val="2"/>
+                <w:numId w:val="18"/>
+              </w:numPr>
+              <w:ind w:firstLineChars="0"/>
+              <w:rPr>
+                <w:rFonts w:hint="eastAsia"/>
+              </w:rPr>
+            </w:pPr>
+            <w:r>
+              <w:rPr>
+                <w:rFonts w:hint="eastAsia"/>
+              </w:rPr>
+              <w:t>初始置为灰态</w:t>
+            </w:r>
+          </w:p>
+          <w:p>
+            <w:pPr>
+              <w:pStyle w:val="a6"/>
+              <w:numPr>
+                <w:ilvl w:val="2"/>
+                <w:numId w:val="18"/>
+              </w:numPr>
+              <w:ind w:firstLineChars="0"/>
+              <w:rPr>
+                <w:rFonts w:hint="eastAsia"/>
+              </w:rPr>
+            </w:pPr>
+            <w:r>
+              <w:rPr>
+                <w:rFonts w:hint="eastAsia"/>
+              </w:rPr>
+              <w:t>地址选定且商品信息不为空时按钮被激活</w:t>
+            </w:r>
+          </w:p>
+          <w:p>
+            <w:pPr>
+              <w:pStyle w:val="a6"/>
+              <w:numPr>
+                <w:ilvl w:val="2"/>
+                <w:numId w:val="18"/>
+              </w:numPr>
+              <w:ind w:firstLineChars="0"/>
+              <w:rPr>
+                <w:rFonts w:hint="eastAsia"/>
+              </w:rPr>
+            </w:pPr>
+            <w:r>
+              <w:rPr>
+                <w:rFonts w:hint="eastAsia"/>
+              </w:rPr>
+              <w:t>点击按钮将个人信息及商品信息打包提交</w:t>
+            </w:r>
+          </w:p>
+          <w:p>
+            <w:pPr>
+              <w:pStyle w:val="a6"/>
+              <w:numPr>
+                <w:ilvl w:val="1"/>
+                <w:numId w:val="18"/>
+              </w:numPr>
+              <w:ind w:firstLineChars="0"/>
+              <w:rPr>
+                <w:rFonts w:hint="eastAsia"/>
+              </w:rPr>
+            </w:pPr>
+            <w:r>
+              <w:rPr>
+                <w:rFonts w:hint="eastAsia"/>
+              </w:rPr>
+              <w:t>支付</w:t>
+            </w:r>
+          </w:p>
+          <w:p>
+            <w:pPr>
+              <w:pStyle w:val="a6"/>
+              <w:numPr>
+                <w:ilvl w:val="2"/>
+                <w:numId w:val="18"/>
+              </w:numPr>
+              <w:ind w:firstLineChars="0"/>
+              <w:rPr>
+                <w:rFonts w:hint="eastAsia"/>
+              </w:rPr>
+            </w:pPr>
+            <w:r>
+              <w:rPr>
+                <w:rFonts w:hint="eastAsia"/>
+              </w:rPr>
+              <w:t>点击“提交订单”按钮后跳转到支付页面</w:t>
+            </w:r>
+          </w:p>
+          <w:p>
+            <w:pPr>
+              <w:pStyle w:val="a6"/>
+              <w:numPr>
+                <w:ilvl w:val="2"/>
+                <w:numId w:val="18"/>
+              </w:numPr>
+              <w:ind w:firstLineChars="0"/>
+              <w:rPr>
+                <w:rFonts w:hint="eastAsia"/>
+              </w:rPr>
+            </w:pPr>
+            <w:r>
+              <w:rPr>
+                <w:rFonts w:hint="eastAsia"/>
+              </w:rPr>
+              <w:t>选择银行</w:t>
+            </w:r>
+          </w:p>
+          <w:p>
+            <w:pPr>
+              <w:pStyle w:val="a6"/>
+              <w:numPr>
+                <w:ilvl w:val="2"/>
+                <w:numId w:val="18"/>
+              </w:numPr>
+              <w:ind w:firstLineChars="0"/>
+              <w:rPr>
+                <w:rFonts w:hint="eastAsia"/>
+              </w:rPr>
+            </w:pPr>
+            <w:r>
+              <w:rPr>
+                <w:rFonts w:hint="eastAsia"/>
+              </w:rPr>
+              <w:t>输入密码及验证</w:t>
+            </w:r>
+          </w:p>
+          <w:p>
+            <w:pPr>
+              <w:pStyle w:val="a6"/>
+              <w:numPr>
+                <w:ilvl w:val="2"/>
+                <w:numId w:val="18"/>
+              </w:numPr>
+              <w:ind w:firstLineChars="0"/>
+              <w:rPr>
+                <w:rFonts w:hint="eastAsia"/>
+              </w:rPr>
+            </w:pPr>
+            <w:r>
+              <w:rPr>
+                <w:rFonts w:hint="eastAsia"/>
+              </w:rPr>
+              <w:t>确认付款</w:t>
+            </w:r>
+          </w:p>
+          <w:p>
+            <w:pPr>
+              <w:pStyle w:val="a6"/>
+              <w:numPr>
+                <w:ilvl w:val="2"/>
+                <w:numId w:val="18"/>
+              </w:numPr>
+              <w:ind w:firstLineChars="0"/>
+              <w:rPr>
+                <w:rFonts w:hint="eastAsia"/>
+              </w:rPr>
+            </w:pPr>
+            <w:r>
+              <w:rPr>
+                <w:rFonts w:hint="eastAsia"/>
+              </w:rPr>
+              <w:t>跳转到支付成功页面</w:t>
+            </w:r>
+          </w:p>
+          <w:p>
+            <w:pPr>
+              <w:pStyle w:val="a6"/>
+              <w:numPr>
+                <w:ilvl w:val="2"/>
+                <w:numId w:val="18"/>
+              </w:numPr>
+              <w:ind w:firstLineChars="0"/>
+            </w:pPr>
+            <w:r>
+              <w:rPr>
+                <w:rFonts w:hint="eastAsia"/>
+              </w:rPr>
+              <w:t>跳转回网站首页</w:t>
+            </w:r>
+          </w:p>
+        </w:tc>
+      </w:tr>
+      <w:tr>
+        <w:tc>
+          <w:tcPr>
+            <w:tcW w:w="4261" w:type="dxa"/>
+          </w:tcPr>
+          <w:p>
+            <w:r>
+              <w:rPr>
+                <w:rFonts w:hint="eastAsia"/>
+              </w:rPr>
+              <w:t>异常校验</w:t>
+            </w:r>
+          </w:p>
+        </w:tc>
+        <w:tc>
+          <w:tcPr>
+            <w:tcW w:w="4261" w:type="dxa"/>
+          </w:tcPr>
+          <w:tbl>
+            <w:tblPr>
+              <w:tblW w:w="9810" w:type="dxa"/>
+              <w:tblInd w:w="29" w:type="dxa"/>
+              <w:tblBorders>
+                <w:top w:val="single" w:sz="4" w:space="0" w:color="auto"/>
+                <w:left w:val="single" w:sz="4" w:space="0" w:color="auto"/>
+                <w:bottom w:val="single" w:sz="4" w:space="0" w:color="auto"/>
+                <w:right w:val="single" w:sz="4" w:space="0" w:color="auto"/>
+                <w:insideH w:val="single" w:sz="4" w:space="0" w:color="auto"/>
+                <w:insideV w:val="single" w:sz="4" w:space="0" w:color="auto"/>
+              </w:tblBorders>
+              <w:tblLook w:val="0000"/>
+            </w:tblPr>
+            <w:tblGrid>
+              <w:gridCol w:w="3905"/>
+              <w:gridCol w:w="2410"/>
+              <w:gridCol w:w="3495"/>
+            </w:tblGrid>
+            <w:tr>
+              <w:tc>
+                <w:tcPr>
+                  <w:tcW w:w="3905" w:type="dxa"/>
+                  <w:shd w:val="clear" w:color="auto" w:fill="548DD4"/>
+                </w:tcPr>
+                <w:p>
+                  <w:pPr>
+                    <w:spacing w:line="360" w:lineRule="auto"/>
+                    <w:rPr>
+                      <w:rFonts w:asciiTheme="minorEastAsia" w:hAnsiTheme="minorEastAsia"/>
+                      <w:b/>
+                      <w:color w:val="FFFFFF"/>
+                    </w:rPr>
+                  </w:pPr>
+                  <w:r>
+                    <w:rPr>
+                      <w:rFonts w:asciiTheme="minorEastAsia" w:hAnsiTheme="minorEastAsia" w:hint="eastAsia"/>
+                      <w:b/>
+                      <w:color w:val="FFFFFF"/>
+                    </w:rPr>
+                    <w:t>检验项</w:t>
+                  </w:r>
+                </w:p>
+              </w:tc>
+              <w:tc>
+                <w:tcPr>
+                  <w:tcW w:w="2410" w:type="dxa"/>
+                  <w:shd w:val="clear" w:color="auto" w:fill="548DD4"/>
+                </w:tcPr>
+                <w:p>
+                  <w:pPr>
+                    <w:spacing w:line="360" w:lineRule="auto"/>
+                    <w:rPr>
+                      <w:rFonts w:asciiTheme="minorEastAsia" w:hAnsiTheme="minorEastAsia"/>
+                      <w:b/>
+                      <w:color w:val="FFFFFF"/>
+                    </w:rPr>
+                  </w:pPr>
+                  <w:r>
+                    <w:rPr>
+                      <w:rFonts w:asciiTheme="minorEastAsia" w:hAnsiTheme="minorEastAsia" w:hint="eastAsia"/>
+                      <w:b/>
+                      <w:color w:val="FFFFFF"/>
+                    </w:rPr>
+                    <w:t>情况</w:t>
+                  </w:r>
+                </w:p>
+              </w:tc>
+              <w:tc>
+                <w:tcPr>
+                  <w:tcW w:w="3495" w:type="dxa"/>
+                  <w:shd w:val="clear" w:color="auto" w:fill="548DD4"/>
+                </w:tcPr>
+                <w:p>
+                  <w:pPr>
+                    <w:spacing w:line="360" w:lineRule="auto"/>
+                    <w:rPr>
+                      <w:rFonts w:asciiTheme="minorEastAsia" w:hAnsiTheme="minorEastAsia"/>
+                      <w:b/>
+                      <w:color w:val="FFFFFF"/>
+                    </w:rPr>
+                  </w:pPr>
+                  <w:r>
+                    <w:rPr>
+                      <w:rFonts w:asciiTheme="minorEastAsia" w:hAnsiTheme="minorEastAsia" w:hint="eastAsia"/>
+                      <w:b/>
+                      <w:color w:val="FFFFFF"/>
+                    </w:rPr>
+                    <w:t>提示</w:t>
+                  </w:r>
+                </w:p>
+              </w:tc>
+            </w:tr>
+            <w:tr>
+              <w:tc>
+                <w:tcPr>
+                  <w:tcW w:w="3905" w:type="dxa"/>
+                </w:tcPr>
+                <w:p>
+                  <w:pPr>
+                    <w:spacing w:line="360" w:lineRule="auto"/>
+                    <w:rPr>
+                      <w:rFonts w:asciiTheme="minorEastAsia" w:hAnsiTheme="minorEastAsia"/>
+                    </w:rPr>
+                  </w:pPr>
+                  <w:r>
+                    <w:rPr>
+                      <w:rFonts w:asciiTheme="minorEastAsia" w:hAnsiTheme="minorEastAsia" w:hint="eastAsia"/>
+                    </w:rPr>
+                    <w:t>网络异常</w:t>
+                  </w:r>
+                </w:p>
+              </w:tc>
+              <w:tc>
+                <w:tcPr>
+                  <w:tcW w:w="2410" w:type="dxa"/>
+                </w:tcPr>
+                <w:p>
+                  <w:pPr>
+                    <w:spacing w:line="360" w:lineRule="auto"/>
+                    <w:rPr>
+                      <w:rFonts w:asciiTheme="minorEastAsia" w:hAnsiTheme="minorEastAsia"/>
+                    </w:rPr>
+                  </w:pPr>
+                  <w:r>
+                    <w:rPr>
+                      <w:rFonts w:asciiTheme="minorEastAsia" w:hAnsiTheme="minorEastAsia" w:hint="eastAsia"/>
+                    </w:rPr>
+                    <w:t>无网络连接</w:t>
+                  </w:r>
+                </w:p>
+              </w:tc>
+              <w:tc>
+                <w:tcPr>
+                  <w:tcW w:w="3495" w:type="dxa"/>
+                </w:tcPr>
+                <w:p>
+                  <w:pPr>
+                    <w:spacing w:line="360" w:lineRule="auto"/>
+                    <w:rPr>
+                      <w:rFonts w:asciiTheme="minorEastAsia" w:hAnsiTheme="minorEastAsia"/>
+                    </w:rPr>
+                  </w:pPr>
+                  <w:r>
+                    <w:rPr>
+                      <w:rFonts w:asciiTheme="minorEastAsia" w:hAnsiTheme="minorEastAsia" w:hint="eastAsia"/>
+                    </w:rPr>
+                    <w:t>网络连接失败</w:t>
+                  </w:r>
+                </w:p>
+              </w:tc>
+            </w:tr>
+          </w:tbl>
+          <w:p/>
+        </w:tc>
+      </w:tr>
+    </w:tbl>
+    <w:p/>
     <w:p>
       <w:r>
         <w:rPr>
@@ -5628,8 +8236,8 @@
         <w:tblLook w:val="04A0"/>
       </w:tblPr>
       <w:tblGrid>
-        <w:gridCol w:w="4261"/>
-        <w:gridCol w:w="4261"/>
+        <w:gridCol w:w="464"/>
+        <w:gridCol w:w="8058"/>
       </w:tblGrid>
       <w:tr>
         <w:tc>
@@ -5659,8 +8267,386 @@
           </w:p>
         </w:tc>
       </w:tr>
+      <w:tr>
+        <w:tblPrEx>
+          <w:tblBorders>
+            <w:top w:val="single" w:sz="4" w:space="0" w:color="auto"/>
+            <w:left w:val="single" w:sz="4" w:space="0" w:color="auto"/>
+            <w:bottom w:val="single" w:sz="4" w:space="0" w:color="auto"/>
+            <w:right w:val="single" w:sz="4" w:space="0" w:color="auto"/>
+            <w:insideH w:val="single" w:sz="4" w:space="0" w:color="auto"/>
+            <w:insideV w:val="single" w:sz="4" w:space="0" w:color="auto"/>
+          </w:tblBorders>
+          <w:tblLook w:val="0000"/>
+        </w:tblPrEx>
+        <w:trPr>
+          <w:trHeight w:val="299"/>
+        </w:trPr>
+        <w:tc>
+          <w:tcPr>
+            <w:tcW w:w="4266" w:type="dxa"/>
+          </w:tcPr>
+          <w:p>
+            <w:pPr>
+              <w:rPr>
+                <w:rFonts w:hint="eastAsia"/>
+              </w:rPr>
+            </w:pPr>
+            <w:r>
+              <w:rPr>
+                <w:rFonts w:hint="eastAsia"/>
+              </w:rPr>
+              <w:t>详细运作</w:t>
+            </w:r>
+          </w:p>
+        </w:tc>
+        <w:tc>
+          <w:tcPr>
+            <w:tcW w:w="4256" w:type="dxa"/>
+          </w:tcPr>
+          <w:p>
+            <w:pPr>
+              <w:pStyle w:val="a6"/>
+              <w:numPr>
+                <w:ilvl w:val="1"/>
+                <w:numId w:val="19"/>
+              </w:numPr>
+              <w:ind w:firstLineChars="0"/>
+              <w:rPr>
+                <w:rFonts w:hint="eastAsia"/>
+              </w:rPr>
+            </w:pPr>
+            <w:r>
+              <w:rPr>
+                <w:rFonts w:hint="eastAsia"/>
+              </w:rPr>
+              <w:t>评价内容输入框</w:t>
+            </w:r>
+          </w:p>
+          <w:p>
+            <w:pPr>
+              <w:pStyle w:val="a6"/>
+              <w:numPr>
+                <w:ilvl w:val="2"/>
+                <w:numId w:val="19"/>
+              </w:numPr>
+              <w:ind w:firstLineChars="0"/>
+              <w:rPr>
+                <w:rFonts w:hint="eastAsia"/>
+              </w:rPr>
+            </w:pPr>
+            <w:r>
+              <w:rPr>
+                <w:rFonts w:hint="eastAsia"/>
+              </w:rPr>
+              <w:t>默认提示文字为：</w:t>
+            </w:r>
+            <w:r>
+              <w:rPr>
+                <w:rFonts w:hint="eastAsia"/>
+              </w:rPr>
+              <w:t>请输入您的评价</w:t>
+            </w:r>
+          </w:p>
+          <w:p>
+            <w:pPr>
+              <w:pStyle w:val="a6"/>
+              <w:numPr>
+                <w:ilvl w:val="2"/>
+                <w:numId w:val="19"/>
+              </w:numPr>
+              <w:ind w:firstLineChars="0"/>
+              <w:rPr>
+                <w:rFonts w:hint="eastAsia"/>
+              </w:rPr>
+            </w:pPr>
+            <w:r>
+              <w:rPr>
+                <w:rFonts w:hint="eastAsia"/>
+              </w:rPr>
+              <w:t>点击后提示文字消失</w:t>
+            </w:r>
+          </w:p>
+          <w:p>
+            <w:pPr>
+              <w:pStyle w:val="a6"/>
+              <w:numPr>
+                <w:ilvl w:val="1"/>
+                <w:numId w:val="19"/>
+              </w:numPr>
+              <w:ind w:firstLineChars="0"/>
+              <w:rPr>
+                <w:rFonts w:hint="eastAsia"/>
+              </w:rPr>
+            </w:pPr>
+            <w:r>
+              <w:rPr>
+                <w:rFonts w:hint="eastAsia"/>
+              </w:rPr>
+              <w:t xml:space="preserve"> </w:t>
+            </w:r>
+            <w:r>
+              <w:rPr>
+                <w:rFonts w:hint="eastAsia"/>
+              </w:rPr>
+              <w:t>“评价”按钮</w:t>
+            </w:r>
+          </w:p>
+          <w:p>
+            <w:pPr>
+              <w:pStyle w:val="a6"/>
+              <w:numPr>
+                <w:ilvl w:val="2"/>
+                <w:numId w:val="19"/>
+              </w:numPr>
+              <w:ind w:firstLineChars="0"/>
+              <w:rPr>
+                <w:rFonts w:hint="eastAsia"/>
+              </w:rPr>
+            </w:pPr>
+            <w:r>
+              <w:rPr>
+                <w:rFonts w:hint="eastAsia"/>
+              </w:rPr>
+              <w:t>初始置为灰态</w:t>
+            </w:r>
+          </w:p>
+          <w:p>
+            <w:pPr>
+              <w:pStyle w:val="a6"/>
+              <w:numPr>
+                <w:ilvl w:val="2"/>
+                <w:numId w:val="19"/>
+              </w:numPr>
+              <w:ind w:firstLineChars="0"/>
+              <w:rPr>
+                <w:rFonts w:hint="eastAsia"/>
+              </w:rPr>
+            </w:pPr>
+            <w:r>
+              <w:rPr>
+                <w:rFonts w:hint="eastAsia"/>
+              </w:rPr>
+              <w:t>评价内容输入框不为空时按钮激活</w:t>
+            </w:r>
+          </w:p>
+          <w:p>
+            <w:pPr>
+              <w:pStyle w:val="a6"/>
+              <w:numPr>
+                <w:ilvl w:val="2"/>
+                <w:numId w:val="19"/>
+              </w:numPr>
+              <w:ind w:firstLineChars="0"/>
+              <w:rPr>
+                <w:rFonts w:hint="eastAsia"/>
+              </w:rPr>
+            </w:pPr>
+            <w:r>
+              <w:rPr>
+                <w:rFonts w:hint="eastAsia"/>
+              </w:rPr>
+              <w:t>点击“评价”按钮后评价内容提交</w:t>
+            </w:r>
+          </w:p>
+        </w:tc>
+      </w:tr>
+      <w:tr>
+        <w:tblPrEx>
+          <w:tblBorders>
+            <w:top w:val="single" w:sz="4" w:space="0" w:color="auto"/>
+            <w:left w:val="single" w:sz="4" w:space="0" w:color="auto"/>
+            <w:bottom w:val="single" w:sz="4" w:space="0" w:color="auto"/>
+            <w:right w:val="single" w:sz="4" w:space="0" w:color="auto"/>
+            <w:insideH w:val="single" w:sz="4" w:space="0" w:color="auto"/>
+            <w:insideV w:val="single" w:sz="4" w:space="0" w:color="auto"/>
+          </w:tblBorders>
+          <w:tblLook w:val="0000"/>
+        </w:tblPrEx>
+        <w:trPr>
+          <w:trHeight w:val="258"/>
+        </w:trPr>
+        <w:tc>
+          <w:tcPr>
+            <w:tcW w:w="4266" w:type="dxa"/>
+          </w:tcPr>
+          <w:p>
+            <w:pPr>
+              <w:ind w:left="108"/>
+            </w:pPr>
+            <w:r>
+              <w:rPr>
+                <w:rFonts w:hint="eastAsia"/>
+              </w:rPr>
+              <w:t>异常校验</w:t>
+            </w:r>
+          </w:p>
+        </w:tc>
+        <w:tc>
+          <w:tcPr>
+            <w:tcW w:w="4256" w:type="dxa"/>
+          </w:tcPr>
+          <w:tbl>
+            <w:tblPr>
+              <w:tblW w:w="9810" w:type="dxa"/>
+              <w:tblInd w:w="29" w:type="dxa"/>
+              <w:tblBorders>
+                <w:top w:val="single" w:sz="4" w:space="0" w:color="auto"/>
+                <w:left w:val="single" w:sz="4" w:space="0" w:color="auto"/>
+                <w:bottom w:val="single" w:sz="4" w:space="0" w:color="auto"/>
+                <w:right w:val="single" w:sz="4" w:space="0" w:color="auto"/>
+                <w:insideH w:val="single" w:sz="4" w:space="0" w:color="auto"/>
+                <w:insideV w:val="single" w:sz="4" w:space="0" w:color="auto"/>
+              </w:tblBorders>
+              <w:tblLook w:val="0000"/>
+            </w:tblPr>
+            <w:tblGrid>
+              <w:gridCol w:w="3905"/>
+              <w:gridCol w:w="2410"/>
+              <w:gridCol w:w="3495"/>
+            </w:tblGrid>
+            <w:tr>
+              <w:tc>
+                <w:tcPr>
+                  <w:tcW w:w="3905" w:type="dxa"/>
+                  <w:shd w:val="clear" w:color="auto" w:fill="548DD4"/>
+                </w:tcPr>
+                <w:p>
+                  <w:pPr>
+                    <w:spacing w:line="360" w:lineRule="auto"/>
+                    <w:rPr>
+                      <w:rFonts w:asciiTheme="minorEastAsia" w:hAnsiTheme="minorEastAsia"/>
+                      <w:b/>
+                      <w:color w:val="FFFFFF"/>
+                    </w:rPr>
+                  </w:pPr>
+                  <w:r>
+                    <w:rPr>
+                      <w:rFonts w:asciiTheme="minorEastAsia" w:hAnsiTheme="minorEastAsia" w:hint="eastAsia"/>
+                      <w:b/>
+                      <w:color w:val="FFFFFF"/>
+                    </w:rPr>
+                    <w:t>检验项</w:t>
+                  </w:r>
+                </w:p>
+              </w:tc>
+              <w:tc>
+                <w:tcPr>
+                  <w:tcW w:w="2410" w:type="dxa"/>
+                  <w:shd w:val="clear" w:color="auto" w:fill="548DD4"/>
+                </w:tcPr>
+                <w:p>
+                  <w:pPr>
+                    <w:spacing w:line="360" w:lineRule="auto"/>
+                    <w:rPr>
+                      <w:rFonts w:asciiTheme="minorEastAsia" w:hAnsiTheme="minorEastAsia"/>
+                      <w:b/>
+                      <w:color w:val="FFFFFF"/>
+                    </w:rPr>
+                  </w:pPr>
+                  <w:r>
+                    <w:rPr>
+                      <w:rFonts w:asciiTheme="minorEastAsia" w:hAnsiTheme="minorEastAsia" w:hint="eastAsia"/>
+                      <w:b/>
+                      <w:color w:val="FFFFFF"/>
+                    </w:rPr>
+                    <w:t>情况</w:t>
+                  </w:r>
+                </w:p>
+              </w:tc>
+              <w:tc>
+                <w:tcPr>
+                  <w:tcW w:w="3495" w:type="dxa"/>
+                  <w:shd w:val="clear" w:color="auto" w:fill="548DD4"/>
+                </w:tcPr>
+                <w:p>
+                  <w:pPr>
+                    <w:spacing w:line="360" w:lineRule="auto"/>
+                    <w:rPr>
+                      <w:rFonts w:asciiTheme="minorEastAsia" w:hAnsiTheme="minorEastAsia"/>
+                      <w:b/>
+                      <w:color w:val="FFFFFF"/>
+                    </w:rPr>
+                  </w:pPr>
+                  <w:r>
+                    <w:rPr>
+                      <w:rFonts w:asciiTheme="minorEastAsia" w:hAnsiTheme="minorEastAsia" w:hint="eastAsia"/>
+                      <w:b/>
+                      <w:color w:val="FFFFFF"/>
+                    </w:rPr>
+                    <w:t>提示</w:t>
+                  </w:r>
+                </w:p>
+              </w:tc>
+            </w:tr>
+            <w:tr>
+              <w:tc>
+                <w:tcPr>
+                  <w:tcW w:w="3905" w:type="dxa"/>
+                </w:tcPr>
+                <w:p>
+                  <w:pPr>
+                    <w:spacing w:line="360" w:lineRule="auto"/>
+                    <w:rPr>
+                      <w:rFonts w:asciiTheme="minorEastAsia" w:hAnsiTheme="minorEastAsia"/>
+                    </w:rPr>
+                  </w:pPr>
+                  <w:r>
+                    <w:rPr>
+                      <w:rFonts w:asciiTheme="minorEastAsia" w:hAnsiTheme="minorEastAsia" w:hint="eastAsia"/>
+                    </w:rPr>
+                    <w:t>网络异常</w:t>
+                  </w:r>
+                </w:p>
+              </w:tc>
+              <w:tc>
+                <w:tcPr>
+                  <w:tcW w:w="2410" w:type="dxa"/>
+                </w:tcPr>
+                <w:p>
+                  <w:pPr>
+                    <w:spacing w:line="360" w:lineRule="auto"/>
+                    <w:rPr>
+                      <w:rFonts w:asciiTheme="minorEastAsia" w:hAnsiTheme="minorEastAsia"/>
+                    </w:rPr>
+                  </w:pPr>
+                  <w:r>
+                    <w:rPr>
+                      <w:rFonts w:asciiTheme="minorEastAsia" w:hAnsiTheme="minorEastAsia" w:hint="eastAsia"/>
+                    </w:rPr>
+                    <w:t>无网络连接</w:t>
+                  </w:r>
+                </w:p>
+              </w:tc>
+              <w:tc>
+                <w:tcPr>
+                  <w:tcW w:w="3495" w:type="dxa"/>
+                </w:tcPr>
+                <w:p>
+                  <w:pPr>
+                    <w:spacing w:line="360" w:lineRule="auto"/>
+                    <w:rPr>
+                      <w:rFonts w:asciiTheme="minorEastAsia" w:hAnsiTheme="minorEastAsia"/>
+                    </w:rPr>
+                  </w:pPr>
+                  <w:r>
+                    <w:rPr>
+                      <w:rFonts w:asciiTheme="minorEastAsia" w:hAnsiTheme="minorEastAsia" w:hint="eastAsia"/>
+                    </w:rPr>
+                    <w:t>网络连接失败</w:t>
+                  </w:r>
+                </w:p>
+              </w:tc>
+            </w:tr>
+          </w:tbl>
+          <w:p>
+            <w:pPr>
+              <w:ind w:left="108"/>
+            </w:pPr>
+          </w:p>
+        </w:tc>
+      </w:tr>
     </w:tbl>
-    <w:p/>
     <w:p>
       <w:r>
         <w:rPr>
@@ -5688,8 +8674,8 @@
         <w:tblLook w:val="04A0"/>
       </w:tblPr>
       <w:tblGrid>
-        <w:gridCol w:w="4261"/>
-        <w:gridCol w:w="4261"/>
+        <w:gridCol w:w="382"/>
+        <w:gridCol w:w="8140"/>
       </w:tblGrid>
       <w:tr>
         <w:tc>
@@ -5701,8 +8687,14 @@
               <w:rPr>
                 <w:rFonts w:hint="eastAsia"/>
               </w:rPr>
+              <w:t>简要描</w:t>
+            </w:r>
+            <w:r>
+              <w:rPr>
+                <w:rFonts w:hint="eastAsia"/>
+              </w:rPr>
               <w:lastRenderedPageBreak/>
-              <w:t>简要描述</w:t>
+              <w:t>述</w:t>
             </w:r>
           </w:p>
         </w:tc>
@@ -5715,8 +8707,616 @@
               <w:rPr>
                 <w:rFonts w:hint="eastAsia"/>
               </w:rPr>
+              <w:lastRenderedPageBreak/>
               <w:t>接收用户对网站的建议</w:t>
             </w:r>
+          </w:p>
+        </w:tc>
+      </w:tr>
+      <w:tr>
+        <w:tc>
+          <w:tcPr>
+            <w:tcW w:w="4261" w:type="dxa"/>
+          </w:tcPr>
+          <w:p>
+            <w:pPr>
+              <w:rPr>
+                <w:rFonts w:hint="eastAsia"/>
+              </w:rPr>
+            </w:pPr>
+            <w:r>
+              <w:rPr>
+                <w:rFonts w:hint="eastAsia"/>
+              </w:rPr>
+              <w:lastRenderedPageBreak/>
+              <w:t>详细运作</w:t>
+            </w:r>
+          </w:p>
+        </w:tc>
+        <w:tc>
+          <w:tcPr>
+            <w:tcW w:w="4261" w:type="dxa"/>
+          </w:tcPr>
+          <w:p>
+            <w:pPr>
+              <w:pStyle w:val="a6"/>
+              <w:numPr>
+                <w:ilvl w:val="1"/>
+                <w:numId w:val="20"/>
+              </w:numPr>
+              <w:ind w:firstLineChars="0"/>
+              <w:rPr>
+                <w:rFonts w:hint="eastAsia"/>
+              </w:rPr>
+            </w:pPr>
+            <w:r>
+              <w:rPr>
+                <w:rFonts w:hint="eastAsia"/>
+              </w:rPr>
+              <w:t>个人信息输入框</w:t>
+            </w:r>
+          </w:p>
+          <w:p>
+            <w:pPr>
+              <w:pStyle w:val="a6"/>
+              <w:numPr>
+                <w:ilvl w:val="2"/>
+                <w:numId w:val="20"/>
+              </w:numPr>
+              <w:ind w:firstLineChars="0"/>
+              <w:rPr>
+                <w:rFonts w:hint="eastAsia"/>
+              </w:rPr>
+            </w:pPr>
+            <w:r>
+              <w:rPr>
+                <w:rFonts w:hint="eastAsia"/>
+              </w:rPr>
+              <w:t>默认提示文字为：请输入您的姓名</w:t>
+            </w:r>
+          </w:p>
+          <w:p>
+            <w:pPr>
+              <w:pStyle w:val="a6"/>
+              <w:numPr>
+                <w:ilvl w:val="2"/>
+                <w:numId w:val="20"/>
+              </w:numPr>
+              <w:ind w:firstLineChars="0"/>
+              <w:rPr>
+                <w:rFonts w:hint="eastAsia"/>
+              </w:rPr>
+            </w:pPr>
+            <w:r>
+              <w:rPr>
+                <w:rFonts w:hint="eastAsia"/>
+              </w:rPr>
+              <w:t>点击后提示文字消失</w:t>
+            </w:r>
+          </w:p>
+          <w:p>
+            <w:pPr>
+              <w:pStyle w:val="a6"/>
+              <w:numPr>
+                <w:ilvl w:val="1"/>
+                <w:numId w:val="20"/>
+              </w:numPr>
+              <w:ind w:firstLineChars="0"/>
+              <w:rPr>
+                <w:rFonts w:hint="eastAsia"/>
+              </w:rPr>
+            </w:pPr>
+            <w:r>
+              <w:rPr>
+                <w:rFonts w:hint="eastAsia"/>
+              </w:rPr>
+              <w:t>联系方式输入框</w:t>
+            </w:r>
+          </w:p>
+          <w:p>
+            <w:pPr>
+              <w:pStyle w:val="a6"/>
+              <w:numPr>
+                <w:ilvl w:val="2"/>
+                <w:numId w:val="20"/>
+              </w:numPr>
+              <w:ind w:firstLineChars="0"/>
+              <w:rPr>
+                <w:rFonts w:hint="eastAsia"/>
+              </w:rPr>
+            </w:pPr>
+            <w:r>
+              <w:rPr>
+                <w:rFonts w:hint="eastAsia"/>
+              </w:rPr>
+              <w:t>默认提示文字为：请输入您的联系方式</w:t>
+            </w:r>
+          </w:p>
+          <w:p>
+            <w:pPr>
+              <w:pStyle w:val="a6"/>
+              <w:numPr>
+                <w:ilvl w:val="2"/>
+                <w:numId w:val="20"/>
+              </w:numPr>
+              <w:ind w:firstLineChars="0"/>
+              <w:rPr>
+                <w:rFonts w:hint="eastAsia"/>
+              </w:rPr>
+            </w:pPr>
+            <w:r>
+              <w:rPr>
+                <w:rFonts w:hint="eastAsia"/>
+              </w:rPr>
+              <w:t>点击后提示文字消失</w:t>
+            </w:r>
+          </w:p>
+          <w:p>
+            <w:pPr>
+              <w:pStyle w:val="a6"/>
+              <w:numPr>
+                <w:ilvl w:val="1"/>
+                <w:numId w:val="20"/>
+              </w:numPr>
+              <w:ind w:firstLineChars="0"/>
+              <w:rPr>
+                <w:rFonts w:hint="eastAsia"/>
+              </w:rPr>
+            </w:pPr>
+            <w:r>
+              <w:rPr>
+                <w:rFonts w:hint="eastAsia"/>
+              </w:rPr>
+              <w:t>反馈内容输入框</w:t>
+            </w:r>
+          </w:p>
+          <w:p>
+            <w:pPr>
+              <w:pStyle w:val="a6"/>
+              <w:numPr>
+                <w:ilvl w:val="2"/>
+                <w:numId w:val="20"/>
+              </w:numPr>
+              <w:ind w:firstLineChars="0"/>
+              <w:rPr>
+                <w:rFonts w:hint="eastAsia"/>
+              </w:rPr>
+            </w:pPr>
+            <w:r>
+              <w:rPr>
+                <w:rFonts w:hint="eastAsia"/>
+              </w:rPr>
+              <w:t>默认提示文字为：请输入您的意见或建议</w:t>
+            </w:r>
+          </w:p>
+          <w:p>
+            <w:pPr>
+              <w:pStyle w:val="a6"/>
+              <w:numPr>
+                <w:ilvl w:val="2"/>
+                <w:numId w:val="20"/>
+              </w:numPr>
+              <w:ind w:firstLineChars="0"/>
+              <w:rPr>
+                <w:rFonts w:hint="eastAsia"/>
+              </w:rPr>
+            </w:pPr>
+            <w:r>
+              <w:rPr>
+                <w:rFonts w:hint="eastAsia"/>
+              </w:rPr>
+              <w:t>点击后提示文字消失</w:t>
+            </w:r>
+          </w:p>
+          <w:p>
+            <w:pPr>
+              <w:pStyle w:val="a6"/>
+              <w:numPr>
+                <w:ilvl w:val="1"/>
+                <w:numId w:val="20"/>
+              </w:numPr>
+              <w:ind w:firstLineChars="0"/>
+              <w:rPr>
+                <w:rFonts w:hint="eastAsia"/>
+              </w:rPr>
+            </w:pPr>
+            <w:r>
+              <w:rPr>
+                <w:rFonts w:hint="eastAsia"/>
+              </w:rPr>
+              <w:t>“反馈”按钮</w:t>
+            </w:r>
+          </w:p>
+          <w:p>
+            <w:pPr>
+              <w:pStyle w:val="a6"/>
+              <w:numPr>
+                <w:ilvl w:val="2"/>
+                <w:numId w:val="20"/>
+              </w:numPr>
+              <w:ind w:firstLineChars="0"/>
+              <w:rPr>
+                <w:rFonts w:hint="eastAsia"/>
+              </w:rPr>
+            </w:pPr>
+            <w:r>
+              <w:rPr>
+                <w:rFonts w:hint="eastAsia"/>
+              </w:rPr>
+              <w:t>初始置为灰态</w:t>
+            </w:r>
+          </w:p>
+          <w:p>
+            <w:pPr>
+              <w:pStyle w:val="a6"/>
+              <w:numPr>
+                <w:ilvl w:val="2"/>
+                <w:numId w:val="20"/>
+              </w:numPr>
+              <w:ind w:firstLineChars="0"/>
+              <w:rPr>
+                <w:rFonts w:hint="eastAsia"/>
+              </w:rPr>
+            </w:pPr>
+            <w:r>
+              <w:rPr>
+                <w:rFonts w:hint="eastAsia"/>
+              </w:rPr>
+              <w:t>反馈内容输入框不为空时按钮被激活</w:t>
+            </w:r>
+          </w:p>
+        </w:tc>
+      </w:tr>
+      <w:tr>
+        <w:tc>
+          <w:tcPr>
+            <w:tcW w:w="4261" w:type="dxa"/>
+          </w:tcPr>
+          <w:p>
+            <w:pPr>
+              <w:rPr>
+                <w:rFonts w:hint="eastAsia"/>
+              </w:rPr>
+            </w:pPr>
+            <w:r>
+              <w:rPr>
+                <w:rFonts w:hint="eastAsia"/>
+              </w:rPr>
+              <w:t>异常校验</w:t>
+            </w:r>
+          </w:p>
+        </w:tc>
+        <w:tc>
+          <w:tcPr>
+            <w:tcW w:w="4261" w:type="dxa"/>
+          </w:tcPr>
+          <w:tbl>
+            <w:tblPr>
+              <w:tblW w:w="9810" w:type="dxa"/>
+              <w:tblInd w:w="29" w:type="dxa"/>
+              <w:tblBorders>
+                <w:top w:val="single" w:sz="4" w:space="0" w:color="auto"/>
+                <w:left w:val="single" w:sz="4" w:space="0" w:color="auto"/>
+                <w:bottom w:val="single" w:sz="4" w:space="0" w:color="auto"/>
+                <w:right w:val="single" w:sz="4" w:space="0" w:color="auto"/>
+                <w:insideH w:val="single" w:sz="4" w:space="0" w:color="auto"/>
+                <w:insideV w:val="single" w:sz="4" w:space="0" w:color="auto"/>
+              </w:tblBorders>
+              <w:tblLook w:val="0000"/>
+            </w:tblPr>
+            <w:tblGrid>
+              <w:gridCol w:w="3905"/>
+              <w:gridCol w:w="2410"/>
+              <w:gridCol w:w="3495"/>
+            </w:tblGrid>
+            <w:tr>
+              <w:tc>
+                <w:tcPr>
+                  <w:tcW w:w="3905" w:type="dxa"/>
+                  <w:shd w:val="clear" w:color="auto" w:fill="548DD4"/>
+                </w:tcPr>
+                <w:p>
+                  <w:pPr>
+                    <w:spacing w:line="360" w:lineRule="auto"/>
+                    <w:rPr>
+                      <w:rFonts w:asciiTheme="minorEastAsia" w:hAnsiTheme="minorEastAsia"/>
+                      <w:b/>
+                      <w:color w:val="FFFFFF"/>
+                    </w:rPr>
+                  </w:pPr>
+                  <w:r>
+                    <w:rPr>
+                      <w:rFonts w:asciiTheme="minorEastAsia" w:hAnsiTheme="minorEastAsia" w:hint="eastAsia"/>
+                      <w:b/>
+                      <w:color w:val="FFFFFF"/>
+                    </w:rPr>
+                    <w:t>检验项</w:t>
+                  </w:r>
+                </w:p>
+              </w:tc>
+              <w:tc>
+                <w:tcPr>
+                  <w:tcW w:w="2410" w:type="dxa"/>
+                  <w:shd w:val="clear" w:color="auto" w:fill="548DD4"/>
+                </w:tcPr>
+                <w:p>
+                  <w:pPr>
+                    <w:spacing w:line="360" w:lineRule="auto"/>
+                    <w:rPr>
+                      <w:rFonts w:asciiTheme="minorEastAsia" w:hAnsiTheme="minorEastAsia"/>
+                      <w:b/>
+                      <w:color w:val="FFFFFF"/>
+                    </w:rPr>
+                  </w:pPr>
+                  <w:r>
+                    <w:rPr>
+                      <w:rFonts w:asciiTheme="minorEastAsia" w:hAnsiTheme="minorEastAsia" w:hint="eastAsia"/>
+                      <w:b/>
+                      <w:color w:val="FFFFFF"/>
+                    </w:rPr>
+                    <w:t>情况</w:t>
+                  </w:r>
+                </w:p>
+              </w:tc>
+              <w:tc>
+                <w:tcPr>
+                  <w:tcW w:w="3495" w:type="dxa"/>
+                  <w:shd w:val="clear" w:color="auto" w:fill="548DD4"/>
+                </w:tcPr>
+                <w:p>
+                  <w:pPr>
+                    <w:spacing w:line="360" w:lineRule="auto"/>
+                    <w:rPr>
+                      <w:rFonts w:asciiTheme="minorEastAsia" w:hAnsiTheme="minorEastAsia"/>
+                      <w:b/>
+                      <w:color w:val="FFFFFF"/>
+                    </w:rPr>
+                  </w:pPr>
+                  <w:r>
+                    <w:rPr>
+                      <w:rFonts w:asciiTheme="minorEastAsia" w:hAnsiTheme="minorEastAsia" w:hint="eastAsia"/>
+                      <w:b/>
+                      <w:color w:val="FFFFFF"/>
+                    </w:rPr>
+                    <w:t>提示</w:t>
+                  </w:r>
+                </w:p>
+              </w:tc>
+            </w:tr>
+            <w:tr>
+              <w:tc>
+                <w:tcPr>
+                  <w:tcW w:w="3905" w:type="dxa"/>
+                </w:tcPr>
+                <w:p>
+                  <w:pPr>
+                    <w:spacing w:line="360" w:lineRule="auto"/>
+                    <w:rPr>
+                      <w:rFonts w:asciiTheme="minorEastAsia" w:hAnsiTheme="minorEastAsia"/>
+                    </w:rPr>
+                  </w:pPr>
+                  <w:r>
+                    <w:rPr>
+                      <w:rFonts w:asciiTheme="minorEastAsia" w:hAnsiTheme="minorEastAsia" w:hint="eastAsia"/>
+                    </w:rPr>
+                    <w:t>网络异常</w:t>
+                  </w:r>
+                </w:p>
+              </w:tc>
+              <w:tc>
+                <w:tcPr>
+                  <w:tcW w:w="2410" w:type="dxa"/>
+                </w:tcPr>
+                <w:p>
+                  <w:pPr>
+                    <w:spacing w:line="360" w:lineRule="auto"/>
+                    <w:rPr>
+                      <w:rFonts w:asciiTheme="minorEastAsia" w:hAnsiTheme="minorEastAsia"/>
+                    </w:rPr>
+                  </w:pPr>
+                  <w:r>
+                    <w:rPr>
+                      <w:rFonts w:asciiTheme="minorEastAsia" w:hAnsiTheme="minorEastAsia" w:hint="eastAsia"/>
+                    </w:rPr>
+                    <w:t>无网络连接</w:t>
+                  </w:r>
+                </w:p>
+              </w:tc>
+              <w:tc>
+                <w:tcPr>
+                  <w:tcW w:w="3495" w:type="dxa"/>
+                </w:tcPr>
+                <w:p>
+                  <w:pPr>
+                    <w:spacing w:line="360" w:lineRule="auto"/>
+                    <w:rPr>
+                      <w:rFonts w:asciiTheme="minorEastAsia" w:hAnsiTheme="minorEastAsia"/>
+                    </w:rPr>
+                  </w:pPr>
+                  <w:r>
+                    <w:rPr>
+                      <w:rFonts w:asciiTheme="minorEastAsia" w:hAnsiTheme="minorEastAsia" w:hint="eastAsia"/>
+                    </w:rPr>
+                    <w:t>网络连接失败</w:t>
+                  </w:r>
+                </w:p>
+              </w:tc>
+            </w:tr>
+            <w:tr>
+              <w:tc>
+                <w:tcPr>
+                  <w:tcW w:w="3905" w:type="dxa"/>
+                  <w:vMerge w:val="restart"/>
+                  <w:tcBorders>
+                    <w:right w:val="single" w:sz="4" w:space="0" w:color="auto"/>
+                  </w:tcBorders>
+                </w:tcPr>
+                <w:p>
+                  <w:pPr>
+                    <w:spacing w:line="360" w:lineRule="auto"/>
+                    <w:rPr>
+                      <w:rFonts w:asciiTheme="minorEastAsia" w:hAnsiTheme="minorEastAsia"/>
+                    </w:rPr>
+                  </w:pPr>
+                  <w:r>
+                    <w:rPr>
+                      <w:rFonts w:asciiTheme="minorEastAsia" w:hAnsiTheme="minorEastAsia" w:hint="eastAsia"/>
+                    </w:rPr>
+                    <w:t>点击“</w:t>
+                  </w:r>
+                  <w:r>
+                    <w:rPr>
+                      <w:rFonts w:asciiTheme="minorEastAsia" w:hAnsiTheme="minorEastAsia" w:hint="eastAsia"/>
+                    </w:rPr>
+                    <w:t>反馈</w:t>
+                  </w:r>
+                  <w:r>
+                    <w:rPr>
+                      <w:rFonts w:asciiTheme="minorEastAsia" w:hAnsiTheme="minorEastAsia" w:hint="eastAsia"/>
+                    </w:rPr>
+                    <w:t>”</w:t>
+                  </w:r>
+                </w:p>
+              </w:tc>
+              <w:tc>
+                <w:tcPr>
+                  <w:tcW w:w="2410" w:type="dxa"/>
+                  <w:tcBorders>
+                    <w:left w:val="single" w:sz="4" w:space="0" w:color="auto"/>
+                  </w:tcBorders>
+                </w:tcPr>
+                <w:p>
+                  <w:pPr>
+                    <w:spacing w:line="360" w:lineRule="auto"/>
+                    <w:rPr>
+                      <w:rFonts w:asciiTheme="minorEastAsia" w:hAnsiTheme="minorEastAsia"/>
+                    </w:rPr>
+                  </w:pPr>
+                  <w:r>
+                    <w:rPr>
+                      <w:rFonts w:asciiTheme="minorEastAsia" w:hAnsiTheme="minorEastAsia" w:hint="eastAsia"/>
+                    </w:rPr>
+                    <w:t>反馈</w:t>
+                  </w:r>
+                  <w:r>
+                    <w:rPr>
+                      <w:rFonts w:asciiTheme="minorEastAsia" w:hAnsiTheme="minorEastAsia" w:hint="eastAsia"/>
+                    </w:rPr>
+                    <w:t>为空</w:t>
+                  </w:r>
+                </w:p>
+              </w:tc>
+              <w:tc>
+                <w:tcPr>
+                  <w:tcW w:w="3495" w:type="dxa"/>
+                </w:tcPr>
+                <w:p>
+                  <w:pPr>
+                    <w:spacing w:line="360" w:lineRule="auto"/>
+                    <w:rPr>
+                      <w:rFonts w:asciiTheme="minorEastAsia" w:hAnsiTheme="minorEastAsia"/>
+                    </w:rPr>
+                  </w:pPr>
+                  <w:r>
+                    <w:rPr>
+                      <w:rFonts w:asciiTheme="minorEastAsia" w:hAnsiTheme="minorEastAsia" w:hint="eastAsia"/>
+                    </w:rPr>
+                    <w:t>请输入</w:t>
+                  </w:r>
+                  <w:r>
+                    <w:rPr>
+                      <w:rFonts w:asciiTheme="minorEastAsia" w:hAnsiTheme="minorEastAsia" w:hint="eastAsia"/>
+                    </w:rPr>
+                    <w:t>您的</w:t>
+                  </w:r>
+                  <w:r>
+                    <w:rPr>
+                      <w:rFonts w:asciiTheme="minorEastAsia" w:hAnsiTheme="minorEastAsia" w:hint="eastAsia"/>
+                    </w:rPr>
+                    <w:t>意见或建议</w:t>
+                  </w:r>
+                </w:p>
+              </w:tc>
+            </w:tr>
+            <w:tr>
+              <w:tc>
+                <w:tcPr>
+                  <w:tcW w:w="3905" w:type="dxa"/>
+                  <w:vMerge/>
+                  <w:tcBorders>
+                    <w:right w:val="single" w:sz="4" w:space="0" w:color="auto"/>
+                  </w:tcBorders>
+                </w:tcPr>
+                <w:p>
+                  <w:pPr>
+                    <w:spacing w:line="360" w:lineRule="auto"/>
+                    <w:rPr>
+                      <w:rFonts w:asciiTheme="minorEastAsia" w:hAnsiTheme="minorEastAsia"/>
+                    </w:rPr>
+                  </w:pPr>
+                </w:p>
+              </w:tc>
+              <w:tc>
+                <w:tcPr>
+                  <w:tcW w:w="2410" w:type="dxa"/>
+                  <w:tcBorders>
+                    <w:left w:val="single" w:sz="4" w:space="0" w:color="auto"/>
+                  </w:tcBorders>
+                </w:tcPr>
+                <w:p>
+                  <w:pPr>
+                    <w:spacing w:line="360" w:lineRule="auto"/>
+                    <w:rPr>
+                      <w:rFonts w:asciiTheme="minorEastAsia" w:hAnsiTheme="minorEastAsia"/>
+                    </w:rPr>
+                  </w:pPr>
+                  <w:r>
+                    <w:rPr>
+                      <w:rFonts w:asciiTheme="minorEastAsia" w:hAnsiTheme="minorEastAsia" w:hint="eastAsia"/>
+                    </w:rPr>
+                    <w:t>个人信息或联系方式</w:t>
+                  </w:r>
+                  <w:r>
+                    <w:rPr>
+                      <w:rFonts w:asciiTheme="minorEastAsia" w:hAnsiTheme="minorEastAsia" w:hint="eastAsia"/>
+                    </w:rPr>
+                    <w:t>为</w:t>
+                  </w:r>
+                  <w:r>
+                    <w:rPr>
+                      <w:rFonts w:asciiTheme="minorEastAsia" w:hAnsiTheme="minorEastAsia" w:hint="eastAsia"/>
+                    </w:rPr>
+                    <w:t>空</w:t>
+                  </w:r>
+                </w:p>
+              </w:tc>
+              <w:tc>
+                <w:tcPr>
+                  <w:tcW w:w="3495" w:type="dxa"/>
+                </w:tcPr>
+                <w:p>
+                  <w:pPr>
+                    <w:spacing w:line="360" w:lineRule="auto"/>
+                    <w:rPr>
+                      <w:rFonts w:asciiTheme="minorEastAsia" w:hAnsiTheme="minorEastAsia"/>
+                    </w:rPr>
+                  </w:pPr>
+                  <w:r>
+                    <w:rPr>
+                      <w:rFonts w:asciiTheme="minorEastAsia" w:hAnsiTheme="minorEastAsia" w:hint="eastAsia"/>
+                    </w:rPr>
+                    <w:t>请输入您的个人信息</w:t>
+                  </w:r>
+                </w:p>
+              </w:tc>
+            </w:tr>
+          </w:tbl>
+          <w:p>
+            <w:pPr>
+              <w:rPr>
+                <w:rFonts w:hint="eastAsia"/>
+              </w:rPr>
+            </w:pPr>
           </w:p>
         </w:tc>
       </w:tr>
@@ -5755,8 +9355,8 @@
         <w:tblLook w:val="04A0"/>
       </w:tblPr>
       <w:tblGrid>
-        <w:gridCol w:w="4261"/>
-        <w:gridCol w:w="4261"/>
+        <w:gridCol w:w="382"/>
+        <w:gridCol w:w="8140"/>
       </w:tblGrid>
       <w:tr>
         <w:tc>
@@ -5783,6 +9383,351 @@
               </w:rPr>
               <w:t>提高网站的普及度</w:t>
             </w:r>
+          </w:p>
+        </w:tc>
+      </w:tr>
+      <w:tr>
+        <w:tc>
+          <w:tcPr>
+            <w:tcW w:w="4261" w:type="dxa"/>
+          </w:tcPr>
+          <w:p>
+            <w:pPr>
+              <w:rPr>
+                <w:rFonts w:hint="eastAsia"/>
+              </w:rPr>
+            </w:pPr>
+            <w:r>
+              <w:rPr>
+                <w:rFonts w:hint="eastAsia"/>
+              </w:rPr>
+              <w:t>详细运作</w:t>
+            </w:r>
+          </w:p>
+        </w:tc>
+        <w:tc>
+          <w:tcPr>
+            <w:tcW w:w="4261" w:type="dxa"/>
+          </w:tcPr>
+          <w:p>
+            <w:pPr>
+              <w:pStyle w:val="a6"/>
+              <w:numPr>
+                <w:ilvl w:val="1"/>
+                <w:numId w:val="21"/>
+              </w:numPr>
+              <w:ind w:firstLineChars="0"/>
+              <w:rPr>
+                <w:rFonts w:hint="eastAsia"/>
+              </w:rPr>
+            </w:pPr>
+            <w:r>
+              <w:t>L</w:t>
+            </w:r>
+            <w:r>
+              <w:rPr>
+                <w:rFonts w:hint="eastAsia"/>
+              </w:rPr>
+              <w:t>ogo</w:t>
+            </w:r>
+          </w:p>
+          <w:p>
+            <w:pPr>
+              <w:pStyle w:val="a6"/>
+              <w:numPr>
+                <w:ilvl w:val="2"/>
+                <w:numId w:val="21"/>
+              </w:numPr>
+              <w:ind w:firstLineChars="0"/>
+              <w:rPr>
+                <w:rFonts w:hint="eastAsia"/>
+              </w:rPr>
+            </w:pPr>
+            <w:r>
+              <w:rPr>
+                <w:rFonts w:hint="eastAsia"/>
+              </w:rPr>
+              <w:t>各大社交平台</w:t>
+            </w:r>
+            <w:r>
+              <w:rPr>
+                <w:rFonts w:hint="eastAsia"/>
+              </w:rPr>
+              <w:t>logo</w:t>
+            </w:r>
+          </w:p>
+          <w:p>
+            <w:pPr>
+              <w:pStyle w:val="a6"/>
+              <w:numPr>
+                <w:ilvl w:val="2"/>
+                <w:numId w:val="21"/>
+              </w:numPr>
+              <w:ind w:firstLineChars="0"/>
+              <w:rPr>
+                <w:rFonts w:hint="eastAsia"/>
+              </w:rPr>
+            </w:pPr>
+            <w:r>
+              <w:rPr>
+                <w:rFonts w:hint="eastAsia"/>
+              </w:rPr>
+              <w:t>点击</w:t>
+            </w:r>
+            <w:r>
+              <w:rPr>
+                <w:rFonts w:hint="eastAsia"/>
+              </w:rPr>
+              <w:t>logo</w:t>
+            </w:r>
+            <w:r>
+              <w:rPr>
+                <w:rFonts w:hint="eastAsia"/>
+              </w:rPr>
+              <w:t>跳转到该平台登录界面</w:t>
+            </w:r>
+          </w:p>
+          <w:p>
+            <w:pPr>
+              <w:pStyle w:val="a6"/>
+              <w:numPr>
+                <w:ilvl w:val="1"/>
+                <w:numId w:val="21"/>
+              </w:numPr>
+              <w:ind w:firstLineChars="0"/>
+              <w:rPr>
+                <w:rFonts w:hint="eastAsia"/>
+              </w:rPr>
+            </w:pPr>
+            <w:r>
+              <w:rPr>
+                <w:rFonts w:hint="eastAsia"/>
+              </w:rPr>
+              <w:t>登录</w:t>
+            </w:r>
+          </w:p>
+          <w:p>
+            <w:pPr>
+              <w:pStyle w:val="a6"/>
+              <w:numPr>
+                <w:ilvl w:val="2"/>
+                <w:numId w:val="21"/>
+              </w:numPr>
+              <w:ind w:firstLineChars="0"/>
+              <w:rPr>
+                <w:rFonts w:hint="eastAsia"/>
+              </w:rPr>
+            </w:pPr>
+            <w:r>
+              <w:rPr>
+                <w:rFonts w:hint="eastAsia"/>
+              </w:rPr>
+              <w:t>输入账号及密码</w:t>
+            </w:r>
+          </w:p>
+          <w:p>
+            <w:pPr>
+              <w:pStyle w:val="a6"/>
+              <w:numPr>
+                <w:ilvl w:val="2"/>
+                <w:numId w:val="21"/>
+              </w:numPr>
+              <w:ind w:firstLineChars="0"/>
+              <w:rPr>
+                <w:rFonts w:hint="eastAsia"/>
+              </w:rPr>
+            </w:pPr>
+            <w:r>
+              <w:rPr>
+                <w:rFonts w:hint="eastAsia"/>
+              </w:rPr>
+              <w:t>点击登录后将网站链接转发到该账号的状态中</w:t>
+            </w:r>
+          </w:p>
+        </w:tc>
+      </w:tr>
+      <w:tr>
+        <w:tc>
+          <w:tcPr>
+            <w:tcW w:w="4261" w:type="dxa"/>
+          </w:tcPr>
+          <w:p>
+            <w:pPr>
+              <w:rPr>
+                <w:rFonts w:hint="eastAsia"/>
+              </w:rPr>
+            </w:pPr>
+            <w:r>
+              <w:rPr>
+                <w:rFonts w:hint="eastAsia"/>
+              </w:rPr>
+              <w:t>异常校验</w:t>
+            </w:r>
+          </w:p>
+        </w:tc>
+        <w:tc>
+          <w:tcPr>
+            <w:tcW w:w="4261" w:type="dxa"/>
+          </w:tcPr>
+          <w:tbl>
+            <w:tblPr>
+              <w:tblW w:w="9810" w:type="dxa"/>
+              <w:tblInd w:w="29" w:type="dxa"/>
+              <w:tblBorders>
+                <w:top w:val="single" w:sz="4" w:space="0" w:color="auto"/>
+                <w:left w:val="single" w:sz="4" w:space="0" w:color="auto"/>
+                <w:bottom w:val="single" w:sz="4" w:space="0" w:color="auto"/>
+                <w:right w:val="single" w:sz="4" w:space="0" w:color="auto"/>
+                <w:insideH w:val="single" w:sz="4" w:space="0" w:color="auto"/>
+                <w:insideV w:val="single" w:sz="4" w:space="0" w:color="auto"/>
+              </w:tblBorders>
+              <w:tblLook w:val="0000"/>
+            </w:tblPr>
+            <w:tblGrid>
+              <w:gridCol w:w="3905"/>
+              <w:gridCol w:w="2410"/>
+              <w:gridCol w:w="3495"/>
+            </w:tblGrid>
+            <w:tr>
+              <w:tc>
+                <w:tcPr>
+                  <w:tcW w:w="3905" w:type="dxa"/>
+                  <w:shd w:val="clear" w:color="auto" w:fill="548DD4"/>
+                </w:tcPr>
+                <w:p>
+                  <w:pPr>
+                    <w:spacing w:line="360" w:lineRule="auto"/>
+                    <w:rPr>
+                      <w:rFonts w:asciiTheme="minorEastAsia" w:hAnsiTheme="minorEastAsia"/>
+                      <w:b/>
+                      <w:color w:val="FFFFFF"/>
+                    </w:rPr>
+                  </w:pPr>
+                  <w:r>
+                    <w:rPr>
+                      <w:rFonts w:asciiTheme="minorEastAsia" w:hAnsiTheme="minorEastAsia" w:hint="eastAsia"/>
+                      <w:b/>
+                      <w:color w:val="FFFFFF"/>
+                    </w:rPr>
+                    <w:t>检验项</w:t>
+                  </w:r>
+                </w:p>
+              </w:tc>
+              <w:tc>
+                <w:tcPr>
+                  <w:tcW w:w="2410" w:type="dxa"/>
+                  <w:shd w:val="clear" w:color="auto" w:fill="548DD4"/>
+                </w:tcPr>
+                <w:p>
+                  <w:pPr>
+                    <w:spacing w:line="360" w:lineRule="auto"/>
+                    <w:rPr>
+                      <w:rFonts w:asciiTheme="minorEastAsia" w:hAnsiTheme="minorEastAsia"/>
+                      <w:b/>
+                      <w:color w:val="FFFFFF"/>
+                    </w:rPr>
+                  </w:pPr>
+                  <w:r>
+                    <w:rPr>
+                      <w:rFonts w:asciiTheme="minorEastAsia" w:hAnsiTheme="minorEastAsia" w:hint="eastAsia"/>
+                      <w:b/>
+                      <w:color w:val="FFFFFF"/>
+                    </w:rPr>
+                    <w:t>情况</w:t>
+                  </w:r>
+                </w:p>
+              </w:tc>
+              <w:tc>
+                <w:tcPr>
+                  <w:tcW w:w="3495" w:type="dxa"/>
+                  <w:shd w:val="clear" w:color="auto" w:fill="548DD4"/>
+                </w:tcPr>
+                <w:p>
+                  <w:pPr>
+                    <w:spacing w:line="360" w:lineRule="auto"/>
+                    <w:rPr>
+                      <w:rFonts w:asciiTheme="minorEastAsia" w:hAnsiTheme="minorEastAsia"/>
+                      <w:b/>
+                      <w:color w:val="FFFFFF"/>
+                    </w:rPr>
+                  </w:pPr>
+                  <w:r>
+                    <w:rPr>
+                      <w:rFonts w:asciiTheme="minorEastAsia" w:hAnsiTheme="minorEastAsia" w:hint="eastAsia"/>
+                      <w:b/>
+                      <w:color w:val="FFFFFF"/>
+                    </w:rPr>
+                    <w:t>提示</w:t>
+                  </w:r>
+                </w:p>
+              </w:tc>
+            </w:tr>
+            <w:tr>
+              <w:tc>
+                <w:tcPr>
+                  <w:tcW w:w="3905" w:type="dxa"/>
+                </w:tcPr>
+                <w:p>
+                  <w:pPr>
+                    <w:spacing w:line="360" w:lineRule="auto"/>
+                    <w:rPr>
+                      <w:rFonts w:asciiTheme="minorEastAsia" w:hAnsiTheme="minorEastAsia"/>
+                    </w:rPr>
+                  </w:pPr>
+                  <w:r>
+                    <w:rPr>
+                      <w:rFonts w:asciiTheme="minorEastAsia" w:hAnsiTheme="minorEastAsia" w:hint="eastAsia"/>
+                    </w:rPr>
+                    <w:t>网络异常</w:t>
+                  </w:r>
+                </w:p>
+              </w:tc>
+              <w:tc>
+                <w:tcPr>
+                  <w:tcW w:w="2410" w:type="dxa"/>
+                </w:tcPr>
+                <w:p>
+                  <w:pPr>
+                    <w:spacing w:line="360" w:lineRule="auto"/>
+                    <w:rPr>
+                      <w:rFonts w:asciiTheme="minorEastAsia" w:hAnsiTheme="minorEastAsia"/>
+                    </w:rPr>
+                  </w:pPr>
+                  <w:r>
+                    <w:rPr>
+                      <w:rFonts w:asciiTheme="minorEastAsia" w:hAnsiTheme="minorEastAsia" w:hint="eastAsia"/>
+                    </w:rPr>
+                    <w:t>无网络连接</w:t>
+                  </w:r>
+                </w:p>
+              </w:tc>
+              <w:tc>
+                <w:tcPr>
+                  <w:tcW w:w="3495" w:type="dxa"/>
+                </w:tcPr>
+                <w:p>
+                  <w:pPr>
+                    <w:spacing w:line="360" w:lineRule="auto"/>
+                    <w:rPr>
+                      <w:rFonts w:asciiTheme="minorEastAsia" w:hAnsiTheme="minorEastAsia"/>
+                    </w:rPr>
+                  </w:pPr>
+                  <w:r>
+                    <w:rPr>
+                      <w:rFonts w:asciiTheme="minorEastAsia" w:hAnsiTheme="minorEastAsia" w:hint="eastAsia"/>
+                    </w:rPr>
+                    <w:t>网络连接失败</w:t>
+                  </w:r>
+                </w:p>
+              </w:tc>
+            </w:tr>
+          </w:tbl>
+          <w:p>
+            <w:pPr>
+              <w:rPr>
+                <w:rFonts w:hint="eastAsia"/>
+              </w:rPr>
+            </w:pPr>
           </w:p>
         </w:tc>
       </w:tr>
@@ -5839,6 +9784,196 @@
 <file path=word/numbering.xml><?xml version="1.0" encoding="utf-8"?>
 <w:numbering xmlns:ve="http://schemas.openxmlformats.org/markup-compatibility/2006" xmlns:o="urn:schemas-microsoft-com:office:office" xmlns:r="http://schemas.openxmlformats.org/officeDocument/2006/relationships" xmlns:m="http://schemas.openxmlformats.org/officeDocument/2006/math" xmlns:v="urn:schemas-microsoft-com:vml" xmlns:wp="http://schemas.openxmlformats.org/drawingml/2006/wordprocessingDrawing" xmlns:w10="urn:schemas-microsoft-com:office:word" xmlns:w="http://schemas.openxmlformats.org/wordprocessingml/2006/main" xmlns:wne="http://schemas.microsoft.com/office/word/2006/wordml">
   <w:abstractNum w:abstractNumId="0">
+    <w:nsid w:val="3D0946AA"/>
+    <w:multiLevelType w:val="multilevel"/>
+    <w:tmpl w:val="2966A1F8"/>
+    <w:lvl w:ilvl="0">
+      <w:start w:val="1"/>
+      <w:numFmt w:val="lowerLetter"/>
+      <w:lvlText w:val="%1."/>
+      <w:lvlJc w:val="left"/>
+      <w:pPr>
+        <w:ind w:left="720" w:hanging="360"/>
+      </w:pPr>
+      <w:rPr>
+        <w:rFonts w:hint="default"/>
+      </w:rPr>
+    </w:lvl>
+    <w:lvl w:ilvl="1">
+      <w:start w:val="1"/>
+      <w:numFmt w:val="decimal"/>
+      <w:lvlText w:val="%2."/>
+      <w:lvlJc w:val="left"/>
+      <w:pPr>
+        <w:ind w:left="1140" w:hanging="360"/>
+      </w:pPr>
+      <w:rPr>
+        <w:rFonts w:hint="default"/>
+      </w:rPr>
+    </w:lvl>
+    <w:lvl w:ilvl="2">
+      <w:start w:val="1"/>
+      <w:numFmt w:val="lowerLetter"/>
+      <w:lvlText w:val="%3."/>
+      <w:lvlJc w:val="left"/>
+      <w:pPr>
+        <w:ind w:left="1560" w:hanging="360"/>
+      </w:pPr>
+      <w:rPr>
+        <w:rFonts w:hint="default"/>
+      </w:rPr>
+    </w:lvl>
+    <w:lvl w:ilvl="3" w:tentative="1">
+      <w:start w:val="1"/>
+      <w:numFmt w:val="decimal"/>
+      <w:lvlText w:val="%4."/>
+      <w:lvlJc w:val="left"/>
+      <w:pPr>
+        <w:ind w:left="2040" w:hanging="420"/>
+      </w:pPr>
+    </w:lvl>
+    <w:lvl w:ilvl="4" w:tentative="1">
+      <w:start w:val="1"/>
+      <w:numFmt w:val="lowerLetter"/>
+      <w:lvlText w:val="%5)"/>
+      <w:lvlJc w:val="left"/>
+      <w:pPr>
+        <w:ind w:left="2460" w:hanging="420"/>
+      </w:pPr>
+    </w:lvl>
+    <w:lvl w:ilvl="5" w:tentative="1">
+      <w:start w:val="1"/>
+      <w:numFmt w:val="lowerRoman"/>
+      <w:lvlText w:val="%6."/>
+      <w:lvlJc w:val="right"/>
+      <w:pPr>
+        <w:ind w:left="2880" w:hanging="420"/>
+      </w:pPr>
+    </w:lvl>
+    <w:lvl w:ilvl="6" w:tentative="1">
+      <w:start w:val="1"/>
+      <w:numFmt w:val="decimal"/>
+      <w:lvlText w:val="%7."/>
+      <w:lvlJc w:val="left"/>
+      <w:pPr>
+        <w:ind w:left="3300" w:hanging="420"/>
+      </w:pPr>
+    </w:lvl>
+    <w:lvl w:ilvl="7" w:tentative="1">
+      <w:start w:val="1"/>
+      <w:numFmt w:val="lowerLetter"/>
+      <w:lvlText w:val="%8)"/>
+      <w:lvlJc w:val="left"/>
+      <w:pPr>
+        <w:ind w:left="3720" w:hanging="420"/>
+      </w:pPr>
+    </w:lvl>
+    <w:lvl w:ilvl="8" w:tentative="1">
+      <w:start w:val="1"/>
+      <w:numFmt w:val="lowerRoman"/>
+      <w:lvlText w:val="%9."/>
+      <w:lvlJc w:val="right"/>
+      <w:pPr>
+        <w:ind w:left="4140" w:hanging="420"/>
+      </w:pPr>
+    </w:lvl>
+  </w:abstractNum>
+  <w:abstractNum w:abstractNumId="1">
+    <w:nsid w:val="3D452F1A"/>
+    <w:multiLevelType w:val="multilevel"/>
+    <w:tmpl w:val="2966A1F8"/>
+    <w:lvl w:ilvl="0">
+      <w:start w:val="1"/>
+      <w:numFmt w:val="lowerLetter"/>
+      <w:lvlText w:val="%1."/>
+      <w:lvlJc w:val="left"/>
+      <w:pPr>
+        <w:ind w:left="720" w:hanging="360"/>
+      </w:pPr>
+      <w:rPr>
+        <w:rFonts w:hint="default"/>
+      </w:rPr>
+    </w:lvl>
+    <w:lvl w:ilvl="1">
+      <w:start w:val="1"/>
+      <w:numFmt w:val="decimal"/>
+      <w:lvlText w:val="%2."/>
+      <w:lvlJc w:val="left"/>
+      <w:pPr>
+        <w:ind w:left="1140" w:hanging="360"/>
+      </w:pPr>
+      <w:rPr>
+        <w:rFonts w:hint="default"/>
+      </w:rPr>
+    </w:lvl>
+    <w:lvl w:ilvl="2">
+      <w:start w:val="1"/>
+      <w:numFmt w:val="lowerLetter"/>
+      <w:lvlText w:val="%3."/>
+      <w:lvlJc w:val="left"/>
+      <w:pPr>
+        <w:ind w:left="1560" w:hanging="360"/>
+      </w:pPr>
+      <w:rPr>
+        <w:rFonts w:hint="default"/>
+      </w:rPr>
+    </w:lvl>
+    <w:lvl w:ilvl="3" w:tentative="1">
+      <w:start w:val="1"/>
+      <w:numFmt w:val="decimal"/>
+      <w:lvlText w:val="%4."/>
+      <w:lvlJc w:val="left"/>
+      <w:pPr>
+        <w:ind w:left="2040" w:hanging="420"/>
+      </w:pPr>
+    </w:lvl>
+    <w:lvl w:ilvl="4" w:tentative="1">
+      <w:start w:val="1"/>
+      <w:numFmt w:val="lowerLetter"/>
+      <w:lvlText w:val="%5)"/>
+      <w:lvlJc w:val="left"/>
+      <w:pPr>
+        <w:ind w:left="2460" w:hanging="420"/>
+      </w:pPr>
+    </w:lvl>
+    <w:lvl w:ilvl="5" w:tentative="1">
+      <w:start w:val="1"/>
+      <w:numFmt w:val="lowerRoman"/>
+      <w:lvlText w:val="%6."/>
+      <w:lvlJc w:val="right"/>
+      <w:pPr>
+        <w:ind w:left="2880" w:hanging="420"/>
+      </w:pPr>
+    </w:lvl>
+    <w:lvl w:ilvl="6" w:tentative="1">
+      <w:start w:val="1"/>
+      <w:numFmt w:val="decimal"/>
+      <w:lvlText w:val="%7."/>
+      <w:lvlJc w:val="left"/>
+      <w:pPr>
+        <w:ind w:left="3300" w:hanging="420"/>
+      </w:pPr>
+    </w:lvl>
+    <w:lvl w:ilvl="7" w:tentative="1">
+      <w:start w:val="1"/>
+      <w:numFmt w:val="lowerLetter"/>
+      <w:lvlText w:val="%8)"/>
+      <w:lvlJc w:val="left"/>
+      <w:pPr>
+        <w:ind w:left="3720" w:hanging="420"/>
+      </w:pPr>
+    </w:lvl>
+    <w:lvl w:ilvl="8" w:tentative="1">
+      <w:start w:val="1"/>
+      <w:numFmt w:val="lowerRoman"/>
+      <w:lvlText w:val="%9."/>
+      <w:lvlJc w:val="right"/>
+      <w:pPr>
+        <w:ind w:left="4140" w:hanging="420"/>
+      </w:pPr>
+    </w:lvl>
+  </w:abstractNum>
+  <w:abstractNum w:abstractNumId="2">
     <w:nsid w:val="533C123D"/>
     <w:multiLevelType w:val="multilevel"/>
     <w:tmpl w:val="533C123D"/>
@@ -5927,7 +10062,7 @@
       </w:pPr>
     </w:lvl>
   </w:abstractNum>
-  <w:abstractNum w:abstractNumId="1">
+  <w:abstractNum w:abstractNumId="3">
     <w:nsid w:val="533C1269"/>
     <w:multiLevelType w:val="multilevel"/>
     <w:tmpl w:val="0646274C"/>
@@ -6019,7 +10154,7 @@
       </w:pPr>
     </w:lvl>
   </w:abstractNum>
-  <w:abstractNum w:abstractNumId="2">
+  <w:abstractNum w:abstractNumId="4">
     <w:nsid w:val="533C1274"/>
     <w:multiLevelType w:val="multilevel"/>
     <w:tmpl w:val="533C1274"/>
@@ -6108,7 +10243,7 @@
       </w:pPr>
     </w:lvl>
   </w:abstractNum>
-  <w:abstractNum w:abstractNumId="3">
+  <w:abstractNum w:abstractNumId="5">
     <w:nsid w:val="533C127F"/>
     <w:multiLevelType w:val="multilevel"/>
     <w:tmpl w:val="533C127F"/>
@@ -6197,7 +10332,7 @@
       </w:pPr>
     </w:lvl>
   </w:abstractNum>
-  <w:abstractNum w:abstractNumId="4">
+  <w:abstractNum w:abstractNumId="6">
     <w:nsid w:val="533C1295"/>
     <w:multiLevelType w:val="multilevel"/>
     <w:tmpl w:val="533C1295"/>
@@ -6286,7 +10421,7 @@
       </w:pPr>
     </w:lvl>
   </w:abstractNum>
-  <w:abstractNum w:abstractNumId="5">
+  <w:abstractNum w:abstractNumId="7">
     <w:nsid w:val="533C12D7"/>
     <w:multiLevelType w:val="multilevel"/>
     <w:tmpl w:val="533C12D7"/>
@@ -6375,10 +10510,10 @@
       </w:pPr>
     </w:lvl>
   </w:abstractNum>
-  <w:abstractNum w:abstractNumId="6">
+  <w:abstractNum w:abstractNumId="8">
     <w:nsid w:val="533C1303"/>
     <w:multiLevelType w:val="multilevel"/>
-    <w:tmpl w:val="533C1303"/>
+    <w:tmpl w:val="C6BCBD98"/>
     <w:lvl w:ilvl="0">
       <w:start w:val="1"/>
       <w:numFmt w:val="lowerLetter"/>
@@ -6391,23 +10526,29 @@
         <w:rFonts w:hint="default"/>
       </w:rPr>
     </w:lvl>
-    <w:lvl w:ilvl="1" w:tentative="1">
+    <w:lvl w:ilvl="1">
+      <w:start w:val="1"/>
+      <w:numFmt w:val="decimal"/>
+      <w:lvlText w:val="%2."/>
+      <w:lvlJc w:val="left"/>
+      <w:pPr>
+        <w:ind w:left="1140" w:hanging="360"/>
+      </w:pPr>
+      <w:rPr>
+        <w:rFonts w:hint="default"/>
+      </w:rPr>
+    </w:lvl>
+    <w:lvl w:ilvl="2">
       <w:start w:val="1"/>
       <w:numFmt w:val="lowerLetter"/>
-      <w:lvlText w:val="%2)"/>
-      <w:lvlJc w:val="left"/>
-      <w:pPr>
-        <w:ind w:left="1200" w:hanging="420"/>
-      </w:pPr>
-    </w:lvl>
-    <w:lvl w:ilvl="2" w:tentative="1">
-      <w:start w:val="1"/>
-      <w:numFmt w:val="lowerRoman"/>
       <w:lvlText w:val="%3."/>
-      <w:lvlJc w:val="right"/>
-      <w:pPr>
-        <w:ind w:left="1620" w:hanging="420"/>
-      </w:pPr>
+      <w:lvlJc w:val="left"/>
+      <w:pPr>
+        <w:ind w:left="1560" w:hanging="360"/>
+      </w:pPr>
+      <w:rPr>
+        <w:rFonts w:ascii="Times New Roman" w:eastAsia="宋体" w:hAnsi="Times New Roman" w:hint="default"/>
+      </w:rPr>
     </w:lvl>
     <w:lvl w:ilvl="3" w:tentative="1">
       <w:start w:val="1"/>
@@ -6464,7 +10605,7 @@
       </w:pPr>
     </w:lvl>
   </w:abstractNum>
-  <w:abstractNum w:abstractNumId="7">
+  <w:abstractNum w:abstractNumId="9">
     <w:nsid w:val="533C133A"/>
     <w:multiLevelType w:val="multilevel"/>
     <w:tmpl w:val="533C133A"/>
@@ -6553,7 +10694,7 @@
       </w:pPr>
     </w:lvl>
   </w:abstractNum>
-  <w:abstractNum w:abstractNumId="8">
+  <w:abstractNum w:abstractNumId="10">
     <w:nsid w:val="533C13A8"/>
     <w:multiLevelType w:val="multilevel"/>
     <w:tmpl w:val="997A8BBA"/>
@@ -6645,7 +10786,7 @@
       </w:pPr>
     </w:lvl>
   </w:abstractNum>
-  <w:abstractNum w:abstractNumId="9">
+  <w:abstractNum w:abstractNumId="11">
     <w:nsid w:val="533C142C"/>
     <w:multiLevelType w:val="multilevel"/>
     <w:tmpl w:val="533C142C"/>
@@ -6749,10 +10890,10 @@
       </w:pPr>
     </w:lvl>
   </w:abstractNum>
-  <w:abstractNum w:abstractNumId="10">
+  <w:abstractNum w:abstractNumId="12">
     <w:nsid w:val="533C1458"/>
     <w:multiLevelType w:val="multilevel"/>
-    <w:tmpl w:val="533C1458"/>
+    <w:tmpl w:val="2966A1F8"/>
     <w:lvl w:ilvl="0">
       <w:start w:val="1"/>
       <w:numFmt w:val="lowerLetter"/>
@@ -6765,23 +10906,29 @@
         <w:rFonts w:hint="default"/>
       </w:rPr>
     </w:lvl>
-    <w:lvl w:ilvl="1" w:tentative="1">
+    <w:lvl w:ilvl="1">
+      <w:start w:val="1"/>
+      <w:numFmt w:val="decimal"/>
+      <w:lvlText w:val="%2."/>
+      <w:lvlJc w:val="left"/>
+      <w:pPr>
+        <w:ind w:left="1140" w:hanging="360"/>
+      </w:pPr>
+      <w:rPr>
+        <w:rFonts w:hint="default"/>
+      </w:rPr>
+    </w:lvl>
+    <w:lvl w:ilvl="2">
       <w:start w:val="1"/>
       <w:numFmt w:val="lowerLetter"/>
-      <w:lvlText w:val="%2)"/>
-      <w:lvlJc w:val="left"/>
-      <w:pPr>
-        <w:ind w:left="1200" w:hanging="420"/>
-      </w:pPr>
-    </w:lvl>
-    <w:lvl w:ilvl="2" w:tentative="1">
-      <w:start w:val="1"/>
-      <w:numFmt w:val="lowerRoman"/>
       <w:lvlText w:val="%3."/>
-      <w:lvlJc w:val="right"/>
-      <w:pPr>
-        <w:ind w:left="1620" w:hanging="420"/>
-      </w:pPr>
+      <w:lvlJc w:val="left"/>
+      <w:pPr>
+        <w:ind w:left="1560" w:hanging="360"/>
+      </w:pPr>
+      <w:rPr>
+        <w:rFonts w:hint="default"/>
+      </w:rPr>
     </w:lvl>
     <w:lvl w:ilvl="3" w:tentative="1">
       <w:start w:val="1"/>
@@ -6838,7 +10985,7 @@
       </w:pPr>
     </w:lvl>
   </w:abstractNum>
-  <w:abstractNum w:abstractNumId="11">
+  <w:abstractNum w:abstractNumId="13">
     <w:nsid w:val="533C1463"/>
     <w:multiLevelType w:val="multilevel"/>
     <w:tmpl w:val="533C1463"/>
@@ -6951,7 +11098,7 @@
       </w:rPr>
     </w:lvl>
   </w:abstractNum>
-  <w:abstractNum w:abstractNumId="12">
+  <w:abstractNum w:abstractNumId="14">
     <w:nsid w:val="533C14BB"/>
     <w:multiLevelType w:val="multilevel"/>
     <w:tmpl w:val="533C14BB"/>
@@ -7040,7 +11187,7 @@
       </w:pPr>
     </w:lvl>
   </w:abstractNum>
-  <w:abstractNum w:abstractNumId="13">
+  <w:abstractNum w:abstractNumId="15">
     <w:nsid w:val="533C1513"/>
     <w:multiLevelType w:val="multilevel"/>
     <w:tmpl w:val="533C1513"/>
@@ -7129,7 +11276,7 @@
       </w:pPr>
     </w:lvl>
   </w:abstractNum>
-  <w:abstractNum w:abstractNumId="14">
+  <w:abstractNum w:abstractNumId="16">
     <w:nsid w:val="533C1529"/>
     <w:multiLevelType w:val="multilevel"/>
     <w:tmpl w:val="7402DF32"/>
@@ -7221,7 +11368,7 @@
       </w:pPr>
     </w:lvl>
   </w:abstractNum>
-  <w:abstractNum w:abstractNumId="15">
+  <w:abstractNum w:abstractNumId="17">
     <w:nsid w:val="533C1534"/>
     <w:multiLevelType w:val="multilevel"/>
     <w:tmpl w:val="533C1534"/>
@@ -7310,53 +11457,353 @@
       </w:pPr>
     </w:lvl>
   </w:abstractNum>
+  <w:abstractNum w:abstractNumId="18">
+    <w:nsid w:val="57AE0952"/>
+    <w:multiLevelType w:val="multilevel"/>
+    <w:tmpl w:val="2966A1F8"/>
+    <w:lvl w:ilvl="0">
+      <w:start w:val="1"/>
+      <w:numFmt w:val="lowerLetter"/>
+      <w:lvlText w:val="%1."/>
+      <w:lvlJc w:val="left"/>
+      <w:pPr>
+        <w:ind w:left="720" w:hanging="360"/>
+      </w:pPr>
+      <w:rPr>
+        <w:rFonts w:hint="default"/>
+      </w:rPr>
+    </w:lvl>
+    <w:lvl w:ilvl="1">
+      <w:start w:val="1"/>
+      <w:numFmt w:val="decimal"/>
+      <w:lvlText w:val="%2."/>
+      <w:lvlJc w:val="left"/>
+      <w:pPr>
+        <w:ind w:left="1140" w:hanging="360"/>
+      </w:pPr>
+      <w:rPr>
+        <w:rFonts w:hint="default"/>
+      </w:rPr>
+    </w:lvl>
+    <w:lvl w:ilvl="2">
+      <w:start w:val="1"/>
+      <w:numFmt w:val="lowerLetter"/>
+      <w:lvlText w:val="%3."/>
+      <w:lvlJc w:val="left"/>
+      <w:pPr>
+        <w:ind w:left="1560" w:hanging="360"/>
+      </w:pPr>
+      <w:rPr>
+        <w:rFonts w:hint="default"/>
+      </w:rPr>
+    </w:lvl>
+    <w:lvl w:ilvl="3" w:tentative="1">
+      <w:start w:val="1"/>
+      <w:numFmt w:val="decimal"/>
+      <w:lvlText w:val="%4."/>
+      <w:lvlJc w:val="left"/>
+      <w:pPr>
+        <w:ind w:left="2040" w:hanging="420"/>
+      </w:pPr>
+    </w:lvl>
+    <w:lvl w:ilvl="4" w:tentative="1">
+      <w:start w:val="1"/>
+      <w:numFmt w:val="lowerLetter"/>
+      <w:lvlText w:val="%5)"/>
+      <w:lvlJc w:val="left"/>
+      <w:pPr>
+        <w:ind w:left="2460" w:hanging="420"/>
+      </w:pPr>
+    </w:lvl>
+    <w:lvl w:ilvl="5" w:tentative="1">
+      <w:start w:val="1"/>
+      <w:numFmt w:val="lowerRoman"/>
+      <w:lvlText w:val="%6."/>
+      <w:lvlJc w:val="right"/>
+      <w:pPr>
+        <w:ind w:left="2880" w:hanging="420"/>
+      </w:pPr>
+    </w:lvl>
+    <w:lvl w:ilvl="6" w:tentative="1">
+      <w:start w:val="1"/>
+      <w:numFmt w:val="decimal"/>
+      <w:lvlText w:val="%7."/>
+      <w:lvlJc w:val="left"/>
+      <w:pPr>
+        <w:ind w:left="3300" w:hanging="420"/>
+      </w:pPr>
+    </w:lvl>
+    <w:lvl w:ilvl="7" w:tentative="1">
+      <w:start w:val="1"/>
+      <w:numFmt w:val="lowerLetter"/>
+      <w:lvlText w:val="%8)"/>
+      <w:lvlJc w:val="left"/>
+      <w:pPr>
+        <w:ind w:left="3720" w:hanging="420"/>
+      </w:pPr>
+    </w:lvl>
+    <w:lvl w:ilvl="8" w:tentative="1">
+      <w:start w:val="1"/>
+      <w:numFmt w:val="lowerRoman"/>
+      <w:lvlText w:val="%9."/>
+      <w:lvlJc w:val="right"/>
+      <w:pPr>
+        <w:ind w:left="4140" w:hanging="420"/>
+      </w:pPr>
+    </w:lvl>
+  </w:abstractNum>
+  <w:abstractNum w:abstractNumId="19">
+    <w:nsid w:val="7B5530F3"/>
+    <w:multiLevelType w:val="multilevel"/>
+    <w:tmpl w:val="2966A1F8"/>
+    <w:lvl w:ilvl="0">
+      <w:start w:val="1"/>
+      <w:numFmt w:val="lowerLetter"/>
+      <w:lvlText w:val="%1."/>
+      <w:lvlJc w:val="left"/>
+      <w:pPr>
+        <w:ind w:left="720" w:hanging="360"/>
+      </w:pPr>
+      <w:rPr>
+        <w:rFonts w:hint="default"/>
+      </w:rPr>
+    </w:lvl>
+    <w:lvl w:ilvl="1">
+      <w:start w:val="1"/>
+      <w:numFmt w:val="decimal"/>
+      <w:lvlText w:val="%2."/>
+      <w:lvlJc w:val="left"/>
+      <w:pPr>
+        <w:ind w:left="1140" w:hanging="360"/>
+      </w:pPr>
+      <w:rPr>
+        <w:rFonts w:hint="default"/>
+      </w:rPr>
+    </w:lvl>
+    <w:lvl w:ilvl="2">
+      <w:start w:val="1"/>
+      <w:numFmt w:val="lowerLetter"/>
+      <w:lvlText w:val="%3."/>
+      <w:lvlJc w:val="left"/>
+      <w:pPr>
+        <w:ind w:left="1560" w:hanging="360"/>
+      </w:pPr>
+      <w:rPr>
+        <w:rFonts w:hint="default"/>
+      </w:rPr>
+    </w:lvl>
+    <w:lvl w:ilvl="3" w:tentative="1">
+      <w:start w:val="1"/>
+      <w:numFmt w:val="decimal"/>
+      <w:lvlText w:val="%4."/>
+      <w:lvlJc w:val="left"/>
+      <w:pPr>
+        <w:ind w:left="2040" w:hanging="420"/>
+      </w:pPr>
+    </w:lvl>
+    <w:lvl w:ilvl="4" w:tentative="1">
+      <w:start w:val="1"/>
+      <w:numFmt w:val="lowerLetter"/>
+      <w:lvlText w:val="%5)"/>
+      <w:lvlJc w:val="left"/>
+      <w:pPr>
+        <w:ind w:left="2460" w:hanging="420"/>
+      </w:pPr>
+    </w:lvl>
+    <w:lvl w:ilvl="5" w:tentative="1">
+      <w:start w:val="1"/>
+      <w:numFmt w:val="lowerRoman"/>
+      <w:lvlText w:val="%6."/>
+      <w:lvlJc w:val="right"/>
+      <w:pPr>
+        <w:ind w:left="2880" w:hanging="420"/>
+      </w:pPr>
+    </w:lvl>
+    <w:lvl w:ilvl="6" w:tentative="1">
+      <w:start w:val="1"/>
+      <w:numFmt w:val="decimal"/>
+      <w:lvlText w:val="%7."/>
+      <w:lvlJc w:val="left"/>
+      <w:pPr>
+        <w:ind w:left="3300" w:hanging="420"/>
+      </w:pPr>
+    </w:lvl>
+    <w:lvl w:ilvl="7" w:tentative="1">
+      <w:start w:val="1"/>
+      <w:numFmt w:val="lowerLetter"/>
+      <w:lvlText w:val="%8)"/>
+      <w:lvlJc w:val="left"/>
+      <w:pPr>
+        <w:ind w:left="3720" w:hanging="420"/>
+      </w:pPr>
+    </w:lvl>
+    <w:lvl w:ilvl="8" w:tentative="1">
+      <w:start w:val="1"/>
+      <w:numFmt w:val="lowerRoman"/>
+      <w:lvlText w:val="%9."/>
+      <w:lvlJc w:val="right"/>
+      <w:pPr>
+        <w:ind w:left="4140" w:hanging="420"/>
+      </w:pPr>
+    </w:lvl>
+  </w:abstractNum>
+  <w:abstractNum w:abstractNumId="20">
+    <w:nsid w:val="7C2448CA"/>
+    <w:multiLevelType w:val="multilevel"/>
+    <w:tmpl w:val="2966A1F8"/>
+    <w:lvl w:ilvl="0">
+      <w:start w:val="1"/>
+      <w:numFmt w:val="lowerLetter"/>
+      <w:lvlText w:val="%1."/>
+      <w:lvlJc w:val="left"/>
+      <w:pPr>
+        <w:ind w:left="720" w:hanging="360"/>
+      </w:pPr>
+      <w:rPr>
+        <w:rFonts w:hint="default"/>
+      </w:rPr>
+    </w:lvl>
+    <w:lvl w:ilvl="1">
+      <w:start w:val="1"/>
+      <w:numFmt w:val="decimal"/>
+      <w:lvlText w:val="%2."/>
+      <w:lvlJc w:val="left"/>
+      <w:pPr>
+        <w:ind w:left="1140" w:hanging="360"/>
+      </w:pPr>
+      <w:rPr>
+        <w:rFonts w:hint="default"/>
+      </w:rPr>
+    </w:lvl>
+    <w:lvl w:ilvl="2">
+      <w:start w:val="1"/>
+      <w:numFmt w:val="lowerLetter"/>
+      <w:lvlText w:val="%3."/>
+      <w:lvlJc w:val="left"/>
+      <w:pPr>
+        <w:ind w:left="1560" w:hanging="360"/>
+      </w:pPr>
+      <w:rPr>
+        <w:rFonts w:hint="default"/>
+      </w:rPr>
+    </w:lvl>
+    <w:lvl w:ilvl="3" w:tentative="1">
+      <w:start w:val="1"/>
+      <w:numFmt w:val="decimal"/>
+      <w:lvlText w:val="%4."/>
+      <w:lvlJc w:val="left"/>
+      <w:pPr>
+        <w:ind w:left="2040" w:hanging="420"/>
+      </w:pPr>
+    </w:lvl>
+    <w:lvl w:ilvl="4" w:tentative="1">
+      <w:start w:val="1"/>
+      <w:numFmt w:val="lowerLetter"/>
+      <w:lvlText w:val="%5)"/>
+      <w:lvlJc w:val="left"/>
+      <w:pPr>
+        <w:ind w:left="2460" w:hanging="420"/>
+      </w:pPr>
+    </w:lvl>
+    <w:lvl w:ilvl="5" w:tentative="1">
+      <w:start w:val="1"/>
+      <w:numFmt w:val="lowerRoman"/>
+      <w:lvlText w:val="%6."/>
+      <w:lvlJc w:val="right"/>
+      <w:pPr>
+        <w:ind w:left="2880" w:hanging="420"/>
+      </w:pPr>
+    </w:lvl>
+    <w:lvl w:ilvl="6" w:tentative="1">
+      <w:start w:val="1"/>
+      <w:numFmt w:val="decimal"/>
+      <w:lvlText w:val="%7."/>
+      <w:lvlJc w:val="left"/>
+      <w:pPr>
+        <w:ind w:left="3300" w:hanging="420"/>
+      </w:pPr>
+    </w:lvl>
+    <w:lvl w:ilvl="7" w:tentative="1">
+      <w:start w:val="1"/>
+      <w:numFmt w:val="lowerLetter"/>
+      <w:lvlText w:val="%8)"/>
+      <w:lvlJc w:val="left"/>
+      <w:pPr>
+        <w:ind w:left="3720" w:hanging="420"/>
+      </w:pPr>
+    </w:lvl>
+    <w:lvl w:ilvl="8" w:tentative="1">
+      <w:start w:val="1"/>
+      <w:numFmt w:val="lowerRoman"/>
+      <w:lvlText w:val="%9."/>
+      <w:lvlJc w:val="right"/>
+      <w:pPr>
+        <w:ind w:left="4140" w:hanging="420"/>
+      </w:pPr>
+    </w:lvl>
+  </w:abstractNum>
   <w:num w:numId="1">
+    <w:abstractNumId w:val="10"/>
+  </w:num>
+  <w:num w:numId="2">
+    <w:abstractNumId w:val="3"/>
+  </w:num>
+  <w:num w:numId="3">
+    <w:abstractNumId w:val="6"/>
+  </w:num>
+  <w:num w:numId="4">
+    <w:abstractNumId w:val="4"/>
+  </w:num>
+  <w:num w:numId="5">
+    <w:abstractNumId w:val="14"/>
+  </w:num>
+  <w:num w:numId="6">
+    <w:abstractNumId w:val="15"/>
+  </w:num>
+  <w:num w:numId="7">
+    <w:abstractNumId w:val="13"/>
+  </w:num>
+  <w:num w:numId="8">
+    <w:abstractNumId w:val="7"/>
+  </w:num>
+  <w:num w:numId="9">
+    <w:abstractNumId w:val="11"/>
+  </w:num>
+  <w:num w:numId="10">
+    <w:abstractNumId w:val="2"/>
+  </w:num>
+  <w:num w:numId="11">
+    <w:abstractNumId w:val="17"/>
+  </w:num>
+  <w:num w:numId="12">
+    <w:abstractNumId w:val="9"/>
+  </w:num>
+  <w:num w:numId="13">
+    <w:abstractNumId w:val="16"/>
+  </w:num>
+  <w:num w:numId="14">
+    <w:abstractNumId w:val="12"/>
+  </w:num>
+  <w:num w:numId="15">
     <w:abstractNumId w:val="8"/>
   </w:num>
-  <w:num w:numId="2">
+  <w:num w:numId="16">
+    <w:abstractNumId w:val="5"/>
+  </w:num>
+  <w:num w:numId="17">
     <w:abstractNumId w:val="1"/>
   </w:num>
-  <w:num w:numId="3">
-    <w:abstractNumId w:val="4"/>
+  <w:num w:numId="18">
+    <w:abstractNumId w:val="18"/>
   </w:num>
-  <w:num w:numId="4">
-    <w:abstractNumId w:val="2"/>
+  <w:num w:numId="19">
+    <w:abstractNumId w:val="20"/>
   </w:num>
-  <w:num w:numId="5">
-    <w:abstractNumId w:val="12"/>
+  <w:num w:numId="20">
+    <w:abstractNumId w:val="19"/>
   </w:num>
-  <w:num w:numId="6">
-    <w:abstractNumId w:val="13"/>
-  </w:num>
-  <w:num w:numId="7">
-    <w:abstractNumId w:val="11"/>
-  </w:num>
-  <w:num w:numId="8">
-    <w:abstractNumId w:val="5"/>
-  </w:num>
-  <w:num w:numId="9">
-    <w:abstractNumId w:val="9"/>
-  </w:num>
-  <w:num w:numId="10">
+  <w:num w:numId="21">
     <w:abstractNumId w:val="0"/>
-  </w:num>
-  <w:num w:numId="11">
-    <w:abstractNumId w:val="15"/>
-  </w:num>
-  <w:num w:numId="12">
-    <w:abstractNumId w:val="7"/>
-  </w:num>
-  <w:num w:numId="13">
-    <w:abstractNumId w:val="14"/>
-  </w:num>
-  <w:num w:numId="14">
-    <w:abstractNumId w:val="10"/>
-  </w:num>
-  <w:num w:numId="15">
-    <w:abstractNumId w:val="6"/>
-  </w:num>
-  <w:num w:numId="16">
-    <w:abstractNumId w:val="3"/>
   </w:num>
 </w:numbering>
 </file>

</xml_diff>